<commit_message>
main: Modificación modelos cluster
</commit_message>
<xml_diff>
--- a/3_Documento/Monografía_Udea_Walter_Arboleda.docx
+++ b/3_Documento/Monografía_Udea_Walter_Arboleda.docx
@@ -692,6 +692,11 @@
             <w:listItem w:displayText="PostDoctor (PostDoc)" w:value="PostDoctor (PostDoc)"/>
           </w:dropDownList>
         </w:sdtPr>
+        <w:sdtEndPr>
+          <w:rPr>
+            <w:rStyle w:val="Estilo8"/>
+          </w:rPr>
+        </w:sdtEndPr>
         <w:sdtContent>
           <w:r>
             <w:rPr>
@@ -2663,6 +2668,11 @@
             <w:listItem w:displayText="L" w:value="L"/>
           </w:dropDownList>
         </w:sdtPr>
+        <w:sdtEndPr>
+          <w:rPr>
+            <w:rStyle w:val="Estilo3"/>
+          </w:rPr>
+        </w:sdtEndPr>
         <w:sdtContent>
           <w:r>
             <w:rPr>
@@ -3126,6 +3136,7 @@
           <w:rFonts w:eastAsiaTheme="minorHAnsi" w:cstheme="minorBidi"/>
           <w:b/>
           <w:caps w:val="0"/>
+          <w:sz w:val="22"/>
           <w:szCs w:val="22"/>
           <w:lang w:val="es-ES" w:eastAsia="en-US"/>
         </w:rPr>
@@ -3139,15 +3150,22 @@
         <w:rPr>
           <w:b w:val="0"/>
           <w:bCs/>
+          <w:sz w:val="24"/>
         </w:rPr>
       </w:sdtEndPr>
       <w:sdtContent>
         <w:p>
           <w:pPr>
             <w:pStyle w:val="TtuloTDC"/>
+            <w:rPr>
+              <w:sz w:val="22"/>
+              <w:szCs w:val="22"/>
+            </w:rPr>
           </w:pPr>
           <w:r>
             <w:rPr>
+              <w:sz w:val="22"/>
+              <w:szCs w:val="22"/>
               <w:lang w:val="es-ES"/>
             </w:rPr>
             <w:t>Tabla de contenido</w:t>
@@ -3169,31 +3187,31 @@
           <w:r>
             <w:rPr>
               <w:rFonts w:eastAsiaTheme="minorEastAsia" w:cs="Times New Roman"/>
-              <w:szCs w:val="24"/>
+              <w:sz w:val="22"/>
               <w:lang w:eastAsia="es-CO"/>
             </w:rPr>
             <w:fldChar w:fldCharType="begin"/>
           </w:r>
           <w:r>
             <w:rPr>
-              <w:szCs w:val="24"/>
+              <w:sz w:val="22"/>
             </w:rPr>
             <w:instrText xml:space="preserve"> TOC \o "1-4" \h \z \u </w:instrText>
           </w:r>
           <w:r>
             <w:rPr>
               <w:rFonts w:eastAsiaTheme="minorEastAsia" w:cs="Times New Roman"/>
-              <w:szCs w:val="24"/>
+              <w:sz w:val="22"/>
               <w:lang w:eastAsia="es-CO"/>
             </w:rPr>
             <w:fldChar w:fldCharType="separate"/>
           </w:r>
-          <w:hyperlink w:anchor="_Toc138110616" w:history="1">
+          <w:hyperlink w:anchor="_Toc138180111" w:history="1">
             <w:r>
               <w:rPr>
                 <w:rStyle w:val="Hipervnculo"/>
                 <w:noProof/>
-                <w:szCs w:val="24"/>
+                <w:sz w:val="22"/>
               </w:rPr>
               <w:t>RESUMEN</w:t>
             </w:r>
@@ -3201,7 +3219,7 @@
               <w:rPr>
                 <w:noProof/>
                 <w:webHidden/>
-                <w:szCs w:val="24"/>
+                <w:sz w:val="22"/>
               </w:rPr>
               <w:tab/>
             </w:r>
@@ -3209,7 +3227,7 @@
               <w:rPr>
                 <w:noProof/>
                 <w:webHidden/>
-                <w:szCs w:val="24"/>
+                <w:sz w:val="22"/>
               </w:rPr>
               <w:fldChar w:fldCharType="begin"/>
             </w:r>
@@ -3217,22 +3235,22 @@
               <w:rPr>
                 <w:noProof/>
                 <w:webHidden/>
-                <w:szCs w:val="24"/>
-              </w:rPr>
-              <w:instrText xml:space="preserve"> PAGEREF _Toc138110616 \h </w:instrText>
+                <w:sz w:val="22"/>
+              </w:rPr>
+              <w:instrText xml:space="preserve"> PAGEREF _Toc138180111 \h </w:instrText>
             </w:r>
             <w:r>
               <w:rPr>
                 <w:noProof/>
                 <w:webHidden/>
-                <w:szCs w:val="24"/>
+                <w:sz w:val="22"/>
               </w:rPr>
             </w:r>
             <w:r>
               <w:rPr>
                 <w:noProof/>
                 <w:webHidden/>
-                <w:szCs w:val="24"/>
+                <w:sz w:val="22"/>
               </w:rPr>
               <w:fldChar w:fldCharType="separate"/>
             </w:r>
@@ -3240,7 +3258,7 @@
               <w:rPr>
                 <w:noProof/>
                 <w:webHidden/>
-                <w:szCs w:val="24"/>
+                <w:sz w:val="22"/>
               </w:rPr>
               <w:t>7</w:t>
             </w:r>
@@ -3248,7 +3266,7 @@
               <w:rPr>
                 <w:noProof/>
                 <w:webHidden/>
-                <w:szCs w:val="24"/>
+                <w:sz w:val="22"/>
               </w:rPr>
               <w:fldChar w:fldCharType="end"/>
             </w:r>
@@ -3267,7 +3285,7 @@
               <w:lang w:eastAsia="es-CO"/>
             </w:rPr>
           </w:pPr>
-          <w:hyperlink w:anchor="_Toc138110617" w:history="1">
+          <w:hyperlink w:anchor="_Toc138180112" w:history="1">
             <w:r>
               <w:rPr>
                 <w:rStyle w:val="Hipervnculo"/>
@@ -3299,7 +3317,7 @@
                 <w:webHidden/>
                 <w:sz w:val="22"/>
               </w:rPr>
-              <w:instrText xml:space="preserve"> PAGEREF _Toc138110617 \h </w:instrText>
+              <w:instrText xml:space="preserve"> PAGEREF _Toc138180112 \h </w:instrText>
             </w:r>
             <w:r>
               <w:rPr>
@@ -3347,7 +3365,7 @@
               <w:lang w:eastAsia="es-CO"/>
             </w:rPr>
           </w:pPr>
-          <w:hyperlink w:anchor="_Toc138110618" w:history="1">
+          <w:hyperlink w:anchor="_Toc138180113" w:history="1">
             <w:r>
               <w:rPr>
                 <w:rStyle w:val="Hipervnculo"/>
@@ -3378,7 +3396,7 @@
                 <w:webHidden/>
                 <w:sz w:val="22"/>
               </w:rPr>
-              <w:instrText xml:space="preserve"> PAGEREF _Toc138110618 \h </w:instrText>
+              <w:instrText xml:space="preserve"> PAGEREF _Toc138180113 \h </w:instrText>
             </w:r>
             <w:r>
               <w:rPr>
@@ -3426,7 +3444,7 @@
               <w:lang w:eastAsia="es-CO"/>
             </w:rPr>
           </w:pPr>
-          <w:hyperlink w:anchor="_Toc138110619" w:history="1">
+          <w:hyperlink w:anchor="_Toc138180114" w:history="1">
             <w:r>
               <w:rPr>
                 <w:rStyle w:val="Hipervnculo"/>
@@ -3457,7 +3475,7 @@
                 <w:webHidden/>
                 <w:sz w:val="22"/>
               </w:rPr>
-              <w:instrText xml:space="preserve"> PAGEREF _Toc138110619 \h </w:instrText>
+              <w:instrText xml:space="preserve"> PAGEREF _Toc138180114 \h </w:instrText>
             </w:r>
             <w:r>
               <w:rPr>
@@ -3505,7 +3523,7 @@
               <w:lang w:eastAsia="es-CO"/>
             </w:rPr>
           </w:pPr>
-          <w:hyperlink w:anchor="_Toc138110620" w:history="1">
+          <w:hyperlink w:anchor="_Toc138180115" w:history="1">
             <w:r>
               <w:rPr>
                 <w:rStyle w:val="Hipervnculo"/>
@@ -3536,7 +3554,7 @@
                 <w:webHidden/>
                 <w:sz w:val="22"/>
               </w:rPr>
-              <w:instrText xml:space="preserve"> PAGEREF _Toc138110620 \h </w:instrText>
+              <w:instrText xml:space="preserve"> PAGEREF _Toc138180115 \h </w:instrText>
             </w:r>
             <w:r>
               <w:rPr>
@@ -3584,7 +3602,7 @@
               <w:lang w:eastAsia="es-CO"/>
             </w:rPr>
           </w:pPr>
-          <w:hyperlink w:anchor="_Toc138110621" w:history="1">
+          <w:hyperlink w:anchor="_Toc138180116" w:history="1">
             <w:r>
               <w:rPr>
                 <w:rStyle w:val="Hipervnculo"/>
@@ -3615,7 +3633,7 @@
                 <w:webHidden/>
                 <w:sz w:val="22"/>
               </w:rPr>
-              <w:instrText xml:space="preserve"> PAGEREF _Toc138110621 \h </w:instrText>
+              <w:instrText xml:space="preserve"> PAGEREF _Toc138180116 \h </w:instrText>
             </w:r>
             <w:r>
               <w:rPr>
@@ -3663,7 +3681,7 @@
               <w:lang w:eastAsia="es-CO"/>
             </w:rPr>
           </w:pPr>
-          <w:hyperlink w:anchor="_Toc138110622" w:history="1">
+          <w:hyperlink w:anchor="_Toc138180117" w:history="1">
             <w:r>
               <w:rPr>
                 <w:rStyle w:val="Hipervnculo"/>
@@ -3694,7 +3712,7 @@
                 <w:webHidden/>
                 <w:sz w:val="22"/>
               </w:rPr>
-              <w:instrText xml:space="preserve"> PAGEREF _Toc138110622 \h </w:instrText>
+              <w:instrText xml:space="preserve"> PAGEREF _Toc138180117 \h </w:instrText>
             </w:r>
             <w:r>
               <w:rPr>
@@ -3742,7 +3760,7 @@
               <w:lang w:eastAsia="es-CO"/>
             </w:rPr>
           </w:pPr>
-          <w:hyperlink w:anchor="_Toc138110623" w:history="1">
+          <w:hyperlink w:anchor="_Toc138180118" w:history="1">
             <w:r>
               <w:rPr>
                 <w:rStyle w:val="Hipervnculo"/>
@@ -3774,7 +3792,7 @@
                 <w:webHidden/>
                 <w:sz w:val="22"/>
               </w:rPr>
-              <w:instrText xml:space="preserve"> PAGEREF _Toc138110623 \h </w:instrText>
+              <w:instrText xml:space="preserve"> PAGEREF _Toc138180118 \h </w:instrText>
             </w:r>
             <w:r>
               <w:rPr>
@@ -3822,7 +3840,7 @@
               <w:lang w:eastAsia="es-CO"/>
             </w:rPr>
           </w:pPr>
-          <w:hyperlink w:anchor="_Toc138110624" w:history="1">
+          <w:hyperlink w:anchor="_Toc138180119" w:history="1">
             <w:r>
               <w:rPr>
                 <w:rStyle w:val="Hipervnculo"/>
@@ -3854,7 +3872,7 @@
                 <w:webHidden/>
                 <w:sz w:val="22"/>
               </w:rPr>
-              <w:instrText xml:space="preserve"> PAGEREF _Toc138110624 \h </w:instrText>
+              <w:instrText xml:space="preserve"> PAGEREF _Toc138180119 \h </w:instrText>
             </w:r>
             <w:r>
               <w:rPr>
@@ -3902,7 +3920,7 @@
               <w:lang w:eastAsia="es-CO"/>
             </w:rPr>
           </w:pPr>
-          <w:hyperlink w:anchor="_Toc138110625" w:history="1">
+          <w:hyperlink w:anchor="_Toc138180120" w:history="1">
             <w:r>
               <w:rPr>
                 <w:rStyle w:val="Hipervnculo"/>
@@ -3933,7 +3951,7 @@
                 <w:webHidden/>
                 <w:sz w:val="22"/>
               </w:rPr>
-              <w:instrText xml:space="preserve"> PAGEREF _Toc138110625 \h </w:instrText>
+              <w:instrText xml:space="preserve"> PAGEREF _Toc138180120 \h </w:instrText>
             </w:r>
             <w:r>
               <w:rPr>
@@ -3981,7 +3999,7 @@
               <w:lang w:eastAsia="es-CO"/>
             </w:rPr>
           </w:pPr>
-          <w:hyperlink w:anchor="_Toc138110626" w:history="1">
+          <w:hyperlink w:anchor="_Toc138180121" w:history="1">
             <w:r>
               <w:rPr>
                 <w:rStyle w:val="Hipervnculo"/>
@@ -4013,7 +4031,7 @@
                 <w:webHidden/>
                 <w:sz w:val="22"/>
               </w:rPr>
-              <w:instrText xml:space="preserve"> PAGEREF _Toc138110626 \h </w:instrText>
+              <w:instrText xml:space="preserve"> PAGEREF _Toc138180121 \h </w:instrText>
             </w:r>
             <w:r>
               <w:rPr>
@@ -4061,7 +4079,7 @@
               <w:lang w:eastAsia="es-CO"/>
             </w:rPr>
           </w:pPr>
-          <w:hyperlink w:anchor="_Toc138110627" w:history="1">
+          <w:hyperlink w:anchor="_Toc138180122" w:history="1">
             <w:r>
               <w:rPr>
                 <w:rStyle w:val="Hipervnculo"/>
@@ -4101,7 +4119,7 @@
                 <w:webHidden/>
                 <w:sz w:val="22"/>
               </w:rPr>
-              <w:instrText xml:space="preserve"> PAGEREF _Toc138110627 \h </w:instrText>
+              <w:instrText xml:space="preserve"> PAGEREF _Toc138180122 \h </w:instrText>
             </w:r>
             <w:r>
               <w:rPr>
@@ -4148,7 +4166,7 @@
               <w:sz w:val="22"/>
             </w:rPr>
           </w:pPr>
-          <w:hyperlink w:anchor="_Toc138110628" w:history="1">
+          <w:hyperlink w:anchor="_Toc138180123" w:history="1">
             <w:r>
               <w:rPr>
                 <w:rStyle w:val="Hipervnculo"/>
@@ -4179,7 +4197,7 @@
                 <w:webHidden/>
                 <w:sz w:val="22"/>
               </w:rPr>
-              <w:instrText xml:space="preserve"> PAGEREF _Toc138110628 \h </w:instrText>
+              <w:instrText xml:space="preserve"> PAGEREF _Toc138180123 \h </w:instrText>
             </w:r>
             <w:r>
               <w:rPr>
@@ -4226,7 +4244,7 @@
               <w:sz w:val="22"/>
             </w:rPr>
           </w:pPr>
-          <w:hyperlink w:anchor="_Toc138110629" w:history="1">
+          <w:hyperlink w:anchor="_Toc138180124" w:history="1">
             <w:r>
               <w:rPr>
                 <w:rStyle w:val="Hipervnculo"/>
@@ -4257,7 +4275,7 @@
                 <w:webHidden/>
                 <w:sz w:val="22"/>
               </w:rPr>
-              <w:instrText xml:space="preserve"> PAGEREF _Toc138110629 \h </w:instrText>
+              <w:instrText xml:space="preserve"> PAGEREF _Toc138180124 \h </w:instrText>
             </w:r>
             <w:r>
               <w:rPr>
@@ -4304,7 +4322,7 @@
               <w:sz w:val="22"/>
             </w:rPr>
           </w:pPr>
-          <w:hyperlink w:anchor="_Toc138110630" w:history="1">
+          <w:hyperlink w:anchor="_Toc138180125" w:history="1">
             <w:r>
               <w:rPr>
                 <w:rStyle w:val="Hipervnculo"/>
@@ -4335,7 +4353,7 @@
                 <w:webHidden/>
                 <w:sz w:val="22"/>
               </w:rPr>
-              <w:instrText xml:space="preserve"> PAGEREF _Toc138110630 \h </w:instrText>
+              <w:instrText xml:space="preserve"> PAGEREF _Toc138180125 \h </w:instrText>
             </w:r>
             <w:r>
               <w:rPr>
@@ -4382,7 +4400,7 @@
               <w:sz w:val="22"/>
             </w:rPr>
           </w:pPr>
-          <w:hyperlink w:anchor="_Toc138110631" w:history="1">
+          <w:hyperlink w:anchor="_Toc138180126" w:history="1">
             <w:r>
               <w:rPr>
                 <w:rStyle w:val="Hipervnculo"/>
@@ -4413,7 +4431,7 @@
                 <w:webHidden/>
                 <w:sz w:val="22"/>
               </w:rPr>
-              <w:instrText xml:space="preserve"> PAGEREF _Toc138110631 \h </w:instrText>
+              <w:instrText xml:space="preserve"> PAGEREF _Toc138180126 \h </w:instrText>
             </w:r>
             <w:r>
               <w:rPr>
@@ -4460,7 +4478,7 @@
               <w:sz w:val="22"/>
             </w:rPr>
           </w:pPr>
-          <w:hyperlink w:anchor="_Toc138110632" w:history="1">
+          <w:hyperlink w:anchor="_Toc138180127" w:history="1">
             <w:r>
               <w:rPr>
                 <w:rStyle w:val="Hipervnculo"/>
@@ -4491,7 +4509,7 @@
                 <w:webHidden/>
                 <w:sz w:val="22"/>
               </w:rPr>
-              <w:instrText xml:space="preserve"> PAGEREF _Toc138110632 \h </w:instrText>
+              <w:instrText xml:space="preserve"> PAGEREF _Toc138180127 \h </w:instrText>
             </w:r>
             <w:r>
               <w:rPr>
@@ -4538,7 +4556,7 @@
               <w:sz w:val="22"/>
             </w:rPr>
           </w:pPr>
-          <w:hyperlink w:anchor="_Toc138110633" w:history="1">
+          <w:hyperlink w:anchor="_Toc138180128" w:history="1">
             <w:r>
               <w:rPr>
                 <w:rStyle w:val="Hipervnculo"/>
@@ -4569,7 +4587,7 @@
                 <w:webHidden/>
                 <w:sz w:val="22"/>
               </w:rPr>
-              <w:instrText xml:space="preserve"> PAGEREF _Toc138110633 \h </w:instrText>
+              <w:instrText xml:space="preserve"> PAGEREF _Toc138180128 \h </w:instrText>
             </w:r>
             <w:r>
               <w:rPr>
@@ -4616,14 +4634,14 @@
               <w:sz w:val="22"/>
             </w:rPr>
           </w:pPr>
-          <w:hyperlink w:anchor="_Toc138110634" w:history="1">
+          <w:hyperlink w:anchor="_Toc138180129" w:history="1">
             <w:r>
               <w:rPr>
                 <w:rStyle w:val="Hipervnculo"/>
                 <w:noProof/>
                 <w:sz w:val="22"/>
               </w:rPr>
-              <w:t>Iteración 7</w:t>
+              <w:t>Iteración 6:</w:t>
             </w:r>
             <w:r>
               <w:rPr>
@@ -4647,7 +4665,7 @@
                 <w:webHidden/>
                 <w:sz w:val="22"/>
               </w:rPr>
-              <w:instrText xml:space="preserve"> PAGEREF _Toc138110634 \h </w:instrText>
+              <w:instrText xml:space="preserve"> PAGEREF _Toc138180129 \h </w:instrText>
             </w:r>
             <w:r>
               <w:rPr>
@@ -4670,7 +4688,85 @@
                 <w:webHidden/>
                 <w:sz w:val="22"/>
               </w:rPr>
-              <w:t>48</w:t>
+              <w:t>45</w:t>
+            </w:r>
+            <w:r>
+              <w:rPr>
+                <w:noProof/>
+                <w:webHidden/>
+                <w:sz w:val="22"/>
+              </w:rPr>
+              <w:fldChar w:fldCharType="end"/>
+            </w:r>
+          </w:hyperlink>
+        </w:p>
+        <w:p>
+          <w:pPr>
+            <w:pStyle w:val="TDC3"/>
+            <w:tabs>
+              <w:tab w:val="right" w:leader="dot" w:pos="9394"/>
+            </w:tabs>
+            <w:rPr>
+              <w:rFonts w:asciiTheme="minorHAnsi" w:hAnsiTheme="minorHAnsi" w:cstheme="minorBidi"/>
+              <w:noProof/>
+              <w:sz w:val="22"/>
+            </w:rPr>
+          </w:pPr>
+          <w:hyperlink w:anchor="_Toc138180130" w:history="1">
+            <w:r>
+              <w:rPr>
+                <w:rStyle w:val="Hipervnculo"/>
+                <w:noProof/>
+                <w:sz w:val="22"/>
+              </w:rPr>
+              <w:t>Iteración 7</w:t>
+            </w:r>
+            <w:r>
+              <w:rPr>
+                <w:noProof/>
+                <w:webHidden/>
+                <w:sz w:val="22"/>
+              </w:rPr>
+              <w:tab/>
+            </w:r>
+            <w:r>
+              <w:rPr>
+                <w:noProof/>
+                <w:webHidden/>
+                <w:sz w:val="22"/>
+              </w:rPr>
+              <w:fldChar w:fldCharType="begin"/>
+            </w:r>
+            <w:r>
+              <w:rPr>
+                <w:noProof/>
+                <w:webHidden/>
+                <w:sz w:val="22"/>
+              </w:rPr>
+              <w:instrText xml:space="preserve"> PAGEREF _Toc138180130 \h </w:instrText>
+            </w:r>
+            <w:r>
+              <w:rPr>
+                <w:noProof/>
+                <w:webHidden/>
+                <w:sz w:val="22"/>
+              </w:rPr>
+            </w:r>
+            <w:r>
+              <w:rPr>
+                <w:noProof/>
+                <w:webHidden/>
+                <w:sz w:val="22"/>
+              </w:rPr>
+              <w:fldChar w:fldCharType="separate"/>
+            </w:r>
+            <w:r>
+              <w:rPr>
+                <w:noProof/>
+                <w:webHidden/>
+                <w:sz w:val="22"/>
+              </w:rPr>
+              <w:t>49</w:t>
             </w:r>
             <w:r>
               <w:rPr>
@@ -4695,7 +4791,7 @@
               <w:lang w:eastAsia="es-CO"/>
             </w:rPr>
           </w:pPr>
-          <w:hyperlink w:anchor="_Toc138110635" w:history="1">
+          <w:hyperlink w:anchor="_Toc138180131" w:history="1">
             <w:r>
               <w:rPr>
                 <w:rStyle w:val="Hipervnculo"/>
@@ -4726,7 +4822,7 @@
                 <w:webHidden/>
                 <w:sz w:val="22"/>
               </w:rPr>
-              <w:instrText xml:space="preserve"> PAGEREF _Toc138110635 \h </w:instrText>
+              <w:instrText xml:space="preserve"> PAGEREF _Toc138180131 \h </w:instrText>
             </w:r>
             <w:r>
               <w:rPr>
@@ -4774,7 +4870,7 @@
               <w:lang w:eastAsia="es-CO"/>
             </w:rPr>
           </w:pPr>
-          <w:hyperlink w:anchor="_Toc138110636" w:history="1">
+          <w:hyperlink w:anchor="_Toc138180132" w:history="1">
             <w:r>
               <w:rPr>
                 <w:rStyle w:val="Hipervnculo"/>
@@ -4805,7 +4901,7 @@
                 <w:webHidden/>
                 <w:sz w:val="22"/>
               </w:rPr>
-              <w:instrText xml:space="preserve"> PAGEREF _Toc138110636 \h </w:instrText>
+              <w:instrText xml:space="preserve"> PAGEREF _Toc138180132 \h </w:instrText>
             </w:r>
             <w:r>
               <w:rPr>
@@ -4853,7 +4949,7 @@
               <w:lang w:eastAsia="es-CO"/>
             </w:rPr>
           </w:pPr>
-          <w:hyperlink w:anchor="_Toc138110637" w:history="1">
+          <w:hyperlink w:anchor="_Toc138180133" w:history="1">
             <w:r>
               <w:rPr>
                 <w:rStyle w:val="Hipervnculo"/>
@@ -4884,7 +4980,7 @@
                 <w:webHidden/>
                 <w:sz w:val="22"/>
               </w:rPr>
-              <w:instrText xml:space="preserve"> PAGEREF _Toc138110637 \h </w:instrText>
+              <w:instrText xml:space="preserve"> PAGEREF _Toc138180133 \h </w:instrText>
             </w:r>
             <w:r>
               <w:rPr>
@@ -4932,7 +5028,7 @@
               <w:lang w:eastAsia="es-CO"/>
             </w:rPr>
           </w:pPr>
-          <w:hyperlink w:anchor="_Toc138110638" w:history="1">
+          <w:hyperlink w:anchor="_Toc138180134" w:history="1">
             <w:r>
               <w:rPr>
                 <w:rStyle w:val="Hipervnculo"/>
@@ -4963,7 +5059,7 @@
                 <w:webHidden/>
                 <w:sz w:val="22"/>
               </w:rPr>
-              <w:instrText xml:space="preserve"> PAGEREF _Toc138110638 \h </w:instrText>
+              <w:instrText xml:space="preserve"> PAGEREF _Toc138180134 \h </w:instrText>
             </w:r>
             <w:r>
               <w:rPr>
@@ -5001,11 +5097,13 @@
         <w:p>
           <w:r>
             <w:rPr>
-              <w:szCs w:val="24"/>
+              <w:sz w:val="22"/>
             </w:rPr>
             <w:fldChar w:fldCharType="end"/>
           </w:r>
         </w:p>
+        <w:bookmarkStart w:id="5" w:name="_GoBack" w:displacedByCustomXml="next"/>
+        <w:bookmarkEnd w:id="5" w:displacedByCustomXml="next"/>
       </w:sdtContent>
     </w:sdt>
     <w:p>
@@ -5032,7 +5130,6 @@
           <w:rFonts w:cs="Times New Roman"/>
           <w:szCs w:val="24"/>
         </w:rPr>
-        <w:lastRenderedPageBreak/>
         <w:t>LISTA DE TABLAS</w:t>
       </w:r>
     </w:p>
@@ -8967,8 +9064,8 @@
       <w:pPr>
         <w:pStyle w:val="Ttulo1"/>
       </w:pPr>
-      <w:bookmarkStart w:id="5" w:name="_Toc440985124"/>
-      <w:bookmarkStart w:id="6" w:name="_Toc459198356"/>
+      <w:bookmarkStart w:id="6" w:name="_Toc440985124"/>
+      <w:bookmarkStart w:id="7" w:name="_Toc459198356"/>
     </w:p>
     <w:p>
       <w:pPr>
@@ -8987,14 +9084,14 @@
       <w:pPr>
         <w:pStyle w:val="Ttulo1"/>
       </w:pPr>
-      <w:bookmarkStart w:id="7" w:name="_Toc138110616"/>
+      <w:bookmarkStart w:id="8" w:name="_Toc138180111"/>
       <w:r>
         <w:lastRenderedPageBreak/>
         <w:t>RESUMEN</w:t>
       </w:r>
-      <w:bookmarkEnd w:id="5"/>
       <w:bookmarkEnd w:id="6"/>
       <w:bookmarkEnd w:id="7"/>
+      <w:bookmarkEnd w:id="8"/>
     </w:p>
     <w:p>
       <w:pPr>
@@ -9374,7 +9471,7 @@
           <w:lang w:val="en-US"/>
         </w:rPr>
       </w:pPr>
-      <w:bookmarkStart w:id="8" w:name="_Toc138110617"/>
+      <w:bookmarkStart w:id="9" w:name="_Toc138180112"/>
       <w:r>
         <w:rPr>
           <w:lang w:val="en-US"/>
@@ -9382,7 +9479,7 @@
         <w:lastRenderedPageBreak/>
         <w:t>ABSTRACT</w:t>
       </w:r>
-      <w:bookmarkEnd w:id="8"/>
+      <w:bookmarkEnd w:id="9"/>
     </w:p>
     <w:p>
       <w:pPr>
@@ -9744,10 +9841,10 @@
           <w:lang w:val="en-US"/>
         </w:rPr>
       </w:pPr>
-      <w:bookmarkStart w:id="9" w:name="_Toc437858002"/>
-      <w:bookmarkStart w:id="10" w:name="_Toc437858423"/>
-      <w:bookmarkStart w:id="11" w:name="_Toc440985125"/>
-      <w:bookmarkStart w:id="12" w:name="_Toc459198357"/>
+      <w:bookmarkStart w:id="10" w:name="_Toc437858002"/>
+      <w:bookmarkStart w:id="11" w:name="_Toc437858423"/>
+      <w:bookmarkStart w:id="12" w:name="_Toc440985125"/>
+      <w:bookmarkStart w:id="13" w:name="_Toc459198357"/>
     </w:p>
     <w:p>
       <w:pPr>
@@ -9770,16 +9867,16 @@
       <w:pPr>
         <w:pStyle w:val="Ttulo1"/>
       </w:pPr>
-      <w:bookmarkStart w:id="13" w:name="_Toc138110618"/>
+      <w:bookmarkStart w:id="14" w:name="_Toc138180113"/>
       <w:r>
         <w:lastRenderedPageBreak/>
         <w:t>I. INTRODUCCIÓN</w:t>
       </w:r>
-      <w:bookmarkEnd w:id="9"/>
       <w:bookmarkEnd w:id="10"/>
       <w:bookmarkEnd w:id="11"/>
       <w:bookmarkEnd w:id="12"/>
       <w:bookmarkEnd w:id="13"/>
+      <w:bookmarkEnd w:id="14"/>
     </w:p>
     <w:p>
       <w:pPr>
@@ -9969,16 +10066,16 @@
       <w:pPr>
         <w:pStyle w:val="Ttulo1"/>
       </w:pPr>
-      <w:bookmarkStart w:id="14" w:name="_Toc440985126"/>
-      <w:bookmarkStart w:id="15" w:name="_Toc459198358"/>
-      <w:bookmarkStart w:id="16" w:name="_Toc138110619"/>
+      <w:bookmarkStart w:id="15" w:name="_Toc440985126"/>
+      <w:bookmarkStart w:id="16" w:name="_Toc459198358"/>
+      <w:bookmarkStart w:id="17" w:name="_Toc138180114"/>
       <w:r>
         <w:lastRenderedPageBreak/>
         <w:t>II. PLANTEAMIENTO DEL PROBLEMA</w:t>
       </w:r>
-      <w:bookmarkEnd w:id="14"/>
       <w:bookmarkEnd w:id="15"/>
       <w:bookmarkEnd w:id="16"/>
+      <w:bookmarkEnd w:id="17"/>
       <w:r>
         <w:t xml:space="preserve"> </w:t>
       </w:r>
@@ -10247,8 +10344,8 @@
         <w:spacing w:after="160" w:line="259" w:lineRule="auto"/>
         <w:jc w:val="left"/>
       </w:pPr>
-      <w:bookmarkStart w:id="17" w:name="_Toc440985128"/>
-      <w:bookmarkStart w:id="18" w:name="_Toc459198360"/>
+      <w:bookmarkStart w:id="18" w:name="_Toc440985128"/>
+      <w:bookmarkStart w:id="19" w:name="_Toc459198360"/>
       <w:r>
         <w:br w:type="page"/>
       </w:r>
@@ -10257,14 +10354,14 @@
       <w:pPr>
         <w:pStyle w:val="Ttulo1"/>
       </w:pPr>
-      <w:bookmarkStart w:id="19" w:name="_Toc138110620"/>
+      <w:bookmarkStart w:id="20" w:name="_Toc138180115"/>
       <w:r>
         <w:lastRenderedPageBreak/>
         <w:t>III. JUSTIFICACIÓN</w:t>
       </w:r>
-      <w:bookmarkEnd w:id="17"/>
       <w:bookmarkEnd w:id="18"/>
       <w:bookmarkEnd w:id="19"/>
+      <w:bookmarkEnd w:id="20"/>
     </w:p>
     <w:p>
       <w:pPr>
@@ -10520,8 +10617,8 @@
           <w:b/>
         </w:rPr>
       </w:pPr>
-      <w:bookmarkStart w:id="20" w:name="_Toc440985129"/>
-      <w:bookmarkStart w:id="21" w:name="_Toc459198361"/>
+      <w:bookmarkStart w:id="21" w:name="_Toc440985129"/>
+      <w:bookmarkStart w:id="22" w:name="_Toc459198361"/>
     </w:p>
     <w:p>
       <w:pPr>
@@ -10550,7 +10647,7 @@
       <w:pPr>
         <w:pStyle w:val="Ttulo1"/>
       </w:pPr>
-      <w:bookmarkStart w:id="22" w:name="_Toc138110621"/>
+      <w:bookmarkStart w:id="23" w:name="_Toc138180116"/>
       <w:r>
         <w:lastRenderedPageBreak/>
         <w:t xml:space="preserve">IV. </w:t>
@@ -10561,9 +10658,9 @@
         </w:rPr>
         <w:t>OBJETIVOS</w:t>
       </w:r>
-      <w:bookmarkEnd w:id="20"/>
       <w:bookmarkEnd w:id="21"/>
       <w:bookmarkEnd w:id="22"/>
+      <w:bookmarkEnd w:id="23"/>
     </w:p>
     <w:p>
       <w:pPr>
@@ -10581,8 +10678,8 @@
           <w:i/>
         </w:rPr>
       </w:pPr>
-      <w:bookmarkStart w:id="23" w:name="_Toc440985130"/>
-      <w:bookmarkStart w:id="24" w:name="_Toc459198362"/>
+      <w:bookmarkStart w:id="24" w:name="_Toc440985130"/>
+      <w:bookmarkStart w:id="25" w:name="_Toc459198362"/>
       <w:r>
         <w:rPr>
           <w:i/>
@@ -10601,8 +10698,8 @@
         </w:rPr>
         <w:t>eneral</w:t>
       </w:r>
-      <w:bookmarkEnd w:id="23"/>
       <w:bookmarkEnd w:id="24"/>
+      <w:bookmarkEnd w:id="25"/>
     </w:p>
     <w:p>
       <w:pPr>
@@ -10671,8 +10768,8 @@
           <w:i/>
         </w:rPr>
       </w:pPr>
-      <w:bookmarkStart w:id="25" w:name="_Toc440985131"/>
-      <w:bookmarkStart w:id="26" w:name="_Toc459198363"/>
+      <w:bookmarkStart w:id="26" w:name="_Toc440985131"/>
+      <w:bookmarkStart w:id="27" w:name="_Toc459198363"/>
       <w:r>
         <w:rPr>
           <w:i/>
@@ -10691,8 +10788,8 @@
         </w:rPr>
         <w:t>specíficos</w:t>
       </w:r>
-      <w:bookmarkEnd w:id="25"/>
       <w:bookmarkEnd w:id="26"/>
+      <w:bookmarkEnd w:id="27"/>
     </w:p>
     <w:p>
       <w:pPr>
@@ -10967,8 +11064,8 @@
       <w:pPr>
         <w:jc w:val="center"/>
       </w:pPr>
-      <w:bookmarkStart w:id="27" w:name="_Toc440985137"/>
-      <w:bookmarkStart w:id="28" w:name="_Toc459198369"/>
+      <w:bookmarkStart w:id="28" w:name="_Toc440985137"/>
+      <w:bookmarkStart w:id="29" w:name="_Toc459198369"/>
       <w:r>
         <w:lastRenderedPageBreak/>
         <w:t>V</w:t>
@@ -10979,8 +11076,8 @@
       <w:r>
         <w:t>. MARCO TEÓRICO</w:t>
       </w:r>
-      <w:bookmarkEnd w:id="27"/>
       <w:bookmarkEnd w:id="28"/>
+      <w:bookmarkEnd w:id="29"/>
     </w:p>
     <w:p>
       <w:pPr>
@@ -11199,8 +11296,8 @@
       <w:r>
         <w:t>Regression</w:t>
       </w:r>
-      <w:bookmarkStart w:id="29" w:name="_Toc440985139"/>
-      <w:bookmarkStart w:id="30" w:name="_Toc459198371"/>
+      <w:bookmarkStart w:id="30" w:name="_Toc440985139"/>
+      <w:bookmarkStart w:id="31" w:name="_Toc459198371"/>
       <w:proofErr w:type="spellEnd"/>
       <w:r>
         <w:t xml:space="preserve">, </w:t>
@@ -11406,14 +11503,14 @@
       <w:pPr>
         <w:pStyle w:val="Ttulo1"/>
       </w:pPr>
-      <w:bookmarkStart w:id="31" w:name="_Toc138110622"/>
+      <w:bookmarkStart w:id="32" w:name="_Toc138180117"/>
       <w:r>
         <w:lastRenderedPageBreak/>
         <w:t>VII. METODOLOGÍA</w:t>
       </w:r>
-      <w:bookmarkEnd w:id="29"/>
       <w:bookmarkEnd w:id="30"/>
       <w:bookmarkEnd w:id="31"/>
+      <w:bookmarkEnd w:id="32"/>
     </w:p>
     <w:p/>
     <w:p>
@@ -11437,14 +11534,14 @@
           <w:b/>
         </w:rPr>
       </w:pPr>
-      <w:bookmarkStart w:id="32" w:name="_Toc138110623"/>
+      <w:bookmarkStart w:id="33" w:name="_Toc138180118"/>
       <w:r>
         <w:rPr>
           <w:b/>
         </w:rPr>
         <w:t>Scraping:</w:t>
       </w:r>
-      <w:bookmarkEnd w:id="32"/>
+      <w:bookmarkEnd w:id="33"/>
     </w:p>
     <w:p/>
     <w:p>
@@ -11959,14 +12056,14 @@
           <w:b/>
         </w:rPr>
       </w:pPr>
-      <w:bookmarkStart w:id="33" w:name="_Toc138110624"/>
+      <w:bookmarkStart w:id="34" w:name="_Toc138180119"/>
       <w:r>
         <w:rPr>
           <w:b/>
         </w:rPr>
         <w:t>Modelo:</w:t>
       </w:r>
-      <w:bookmarkEnd w:id="33"/>
+      <w:bookmarkEnd w:id="34"/>
     </w:p>
     <w:p/>
     <w:p>
@@ -12368,7 +12465,7 @@
       <w:pPr>
         <w:pStyle w:val="Ttulo1"/>
       </w:pPr>
-      <w:bookmarkStart w:id="34" w:name="_Toc138110625"/>
+      <w:bookmarkStart w:id="35" w:name="_Toc138180120"/>
       <w:r>
         <w:t>VIII</w:t>
       </w:r>
@@ -12378,7 +12475,7 @@
       <w:r>
         <w:t>RESULTADOS</w:t>
       </w:r>
-      <w:bookmarkEnd w:id="34"/>
+      <w:bookmarkEnd w:id="35"/>
     </w:p>
     <w:p>
       <w:pPr>
@@ -12419,7 +12516,7 @@
           <w:b/>
         </w:rPr>
       </w:pPr>
-      <w:bookmarkStart w:id="35" w:name="_Toc138110626"/>
+      <w:bookmarkStart w:id="36" w:name="_Toc138180121"/>
       <w:r>
         <w:rPr>
           <w:b/>
@@ -12432,7 +12529,7 @@
         </w:rPr>
         <w:t>:</w:t>
       </w:r>
-      <w:bookmarkEnd w:id="35"/>
+      <w:bookmarkEnd w:id="36"/>
     </w:p>
     <w:p>
       <w:r>
@@ -12481,8 +12578,8 @@
           <w:szCs w:val="20"/>
         </w:rPr>
       </w:pPr>
-      <w:bookmarkStart w:id="36" w:name="_Ref133676513"/>
-      <w:bookmarkStart w:id="37" w:name="_Toc138110667"/>
+      <w:bookmarkStart w:id="37" w:name="_Ref133676513"/>
+      <w:bookmarkStart w:id="38" w:name="_Toc138110667"/>
       <w:r>
         <w:rPr>
           <w:szCs w:val="20"/>
@@ -12520,7 +12617,7 @@
         </w:rPr>
         <w:fldChar w:fldCharType="end"/>
       </w:r>
-      <w:bookmarkEnd w:id="36"/>
+      <w:bookmarkEnd w:id="37"/>
       <w:r>
         <w:rPr>
           <w:szCs w:val="20"/>
@@ -12536,7 +12633,7 @@
       <w:r>
         <w:t>RESULTADOS DE LA EXPLORACIÓN DE SITIOS WEB</w:t>
       </w:r>
-      <w:bookmarkEnd w:id="37"/>
+      <w:bookmarkEnd w:id="38"/>
     </w:p>
     <w:tbl>
       <w:tblPr>
@@ -17784,7 +17881,7 @@
           <w:b/>
         </w:rPr>
       </w:pPr>
-      <w:bookmarkStart w:id="38" w:name="_Toc138110691"/>
+      <w:bookmarkStart w:id="39" w:name="_Toc138110691"/>
       <w:r>
         <w:t xml:space="preserve">Fig. </w:t>
       </w:r>
@@ -17824,7 +17921,7 @@
       <w:r>
         <w:t xml:space="preserve"> DISTRIBUCIÓN DE INMUEBLES POR ZONAS</w:t>
       </w:r>
-      <w:bookmarkEnd w:id="38"/>
+      <w:bookmarkEnd w:id="39"/>
     </w:p>
     <w:p>
       <w:pPr>
@@ -17837,6 +17934,7 @@
       <w:r>
         <w:rPr>
           <w:b/>
+          <w:noProof/>
         </w:rPr>
         <w:drawing>
           <wp:inline distT="0" distB="0" distL="0" distR="0" wp14:anchorId="0B11ED7C" wp14:editId="7E0C07E5">
@@ -17957,6 +18055,9 @@
         <w:jc w:val="center"/>
       </w:pPr>
       <w:r>
+        <w:rPr>
+          <w:noProof/>
+        </w:rPr>
         <w:drawing>
           <wp:inline distT="0" distB="0" distL="0" distR="0" wp14:anchorId="7E916C22" wp14:editId="4B8CBE8C">
             <wp:extent cx="4019144" cy="2979420"/>
@@ -18864,7 +18965,7 @@
       <w:pPr>
         <w:pStyle w:val="Descripcin"/>
       </w:pPr>
-      <w:bookmarkStart w:id="39" w:name="_Toc138110668"/>
+      <w:bookmarkStart w:id="40" w:name="_Toc138110668"/>
       <w:r>
         <w:t xml:space="preserve">TABLA </w:t>
       </w:r>
@@ -18901,7 +19002,7 @@
       <w:r>
         <w:t xml:space="preserve"> BASE RESULTANTE POR WEB SCRAPING</w:t>
       </w:r>
-      <w:bookmarkEnd w:id="39"/>
+      <w:bookmarkEnd w:id="40"/>
     </w:p>
     <w:tbl>
       <w:tblPr>
@@ -19391,7 +19492,7 @@
       <w:pPr>
         <w:pStyle w:val="Ttulo2"/>
       </w:pPr>
-      <w:bookmarkStart w:id="40" w:name="_Toc138110627"/>
+      <w:bookmarkStart w:id="41" w:name="_Toc138180122"/>
       <w:r>
         <w:rPr>
           <w:b/>
@@ -19401,7 +19502,7 @@
       <w:r>
         <w:t>:</w:t>
       </w:r>
-      <w:bookmarkEnd w:id="40"/>
+      <w:bookmarkEnd w:id="41"/>
     </w:p>
     <w:p/>
     <w:p>
@@ -19421,11 +19522,11 @@
         <w:pStyle w:val="Ttulo3"/>
         <w:ind w:left="0" w:firstLine="0"/>
       </w:pPr>
-      <w:bookmarkStart w:id="41" w:name="_Toc138110628"/>
+      <w:bookmarkStart w:id="42" w:name="_Toc138180123"/>
       <w:r>
         <w:t>Tratamiento adicional de datos:</w:t>
       </w:r>
-      <w:bookmarkEnd w:id="41"/>
+      <w:bookmarkEnd w:id="42"/>
     </w:p>
     <w:p>
       <w:pPr>
@@ -19951,14 +20052,14 @@
         <w:pStyle w:val="Ttulo3"/>
         <w:ind w:left="0" w:firstLine="0"/>
       </w:pPr>
-      <w:bookmarkStart w:id="42" w:name="_Toc138110629"/>
+      <w:bookmarkStart w:id="43" w:name="_Toc138180124"/>
       <w:r>
         <w:t>Iteración</w:t>
       </w:r>
       <w:r>
         <w:t xml:space="preserve"> 1:</w:t>
       </w:r>
-      <w:bookmarkEnd w:id="42"/>
+      <w:bookmarkEnd w:id="43"/>
       <w:r>
         <w:t xml:space="preserve"> </w:t>
       </w:r>
@@ -20011,7 +20112,7 @@
           <w:szCs w:val="20"/>
         </w:rPr>
       </w:pPr>
-      <w:bookmarkStart w:id="43" w:name="_Toc138110692"/>
+      <w:bookmarkStart w:id="44" w:name="_Toc138110692"/>
       <w:r>
         <w:t xml:space="preserve">Fig. </w:t>
       </w:r>
@@ -20066,7 +20167,7 @@
         </w:rPr>
         <w:t>PRECIO</w:t>
       </w:r>
-      <w:bookmarkEnd w:id="43"/>
+      <w:bookmarkEnd w:id="44"/>
     </w:p>
     <w:p>
       <w:pPr>
@@ -20260,7 +20361,7 @@
         <w:pStyle w:val="Descripcin"/>
         <w:ind w:left="708"/>
       </w:pPr>
-      <w:bookmarkStart w:id="44" w:name="_Toc138110669"/>
+      <w:bookmarkStart w:id="45" w:name="_Toc138110669"/>
       <w:r>
         <w:lastRenderedPageBreak/>
         <w:t xml:space="preserve">TABLA </w:t>
@@ -20304,7 +20405,7 @@
         </w:rPr>
         <w:t>PRECIO</w:t>
       </w:r>
-      <w:bookmarkEnd w:id="44"/>
+      <w:bookmarkEnd w:id="45"/>
     </w:p>
     <w:tbl>
       <w:tblPr>
@@ -20849,7 +20950,7 @@
         <w:pStyle w:val="Descripcin"/>
         <w:ind w:left="708"/>
       </w:pPr>
-      <w:bookmarkStart w:id="45" w:name="_Toc138110670"/>
+      <w:bookmarkStart w:id="46" w:name="_Toc138110670"/>
       <w:r>
         <w:t xml:space="preserve">TABLA </w:t>
       </w:r>
@@ -20892,7 +20993,7 @@
         </w:rPr>
         <w:t>PRECIO</w:t>
       </w:r>
-      <w:bookmarkEnd w:id="45"/>
+      <w:bookmarkEnd w:id="46"/>
     </w:p>
     <w:tbl>
       <w:tblPr>
@@ -21367,7 +21468,7 @@
           <w:szCs w:val="20"/>
         </w:rPr>
       </w:pPr>
-      <w:bookmarkStart w:id="46" w:name="_Toc138110693"/>
+      <w:bookmarkStart w:id="47" w:name="_Toc138110693"/>
       <w:r>
         <w:t xml:space="preserve">Fig. </w:t>
       </w:r>
@@ -21410,7 +21511,7 @@
         </w:rPr>
         <w:t>DISTRIBUCIÓN DE VARIABLE PRECIO SIN OUTLIERS</w:t>
       </w:r>
-      <w:bookmarkEnd w:id="46"/>
+      <w:bookmarkEnd w:id="47"/>
     </w:p>
     <w:p>
       <w:pPr>
@@ -21421,6 +21522,7 @@
       </w:pPr>
       <w:r>
         <w:rPr>
+          <w:noProof/>
           <w:u w:val="single"/>
         </w:rPr>
         <w:drawing>
@@ -21467,6 +21569,7 @@
       </w:r>
       <w:r>
         <w:rPr>
+          <w:noProof/>
           <w:u w:val="single"/>
         </w:rPr>
         <w:drawing>
@@ -21591,7 +21694,7 @@
         <w:pStyle w:val="Descripcin"/>
         <w:ind w:left="708"/>
       </w:pPr>
-      <w:bookmarkStart w:id="47" w:name="_Toc138110671"/>
+      <w:bookmarkStart w:id="48" w:name="_Toc138110671"/>
       <w:r>
         <w:t xml:space="preserve">TABLA </w:t>
       </w:r>
@@ -21619,7 +21722,7 @@
         </w:rPr>
         <w:t>V</w:t>
       </w:r>
-      <w:bookmarkEnd w:id="47"/>
+      <w:bookmarkEnd w:id="48"/>
       <w:r>
         <w:rPr>
           <w:noProof/>
@@ -22172,11 +22275,11 @@
         <w:pStyle w:val="Ttulo3"/>
         <w:ind w:left="0" w:firstLine="0"/>
       </w:pPr>
-      <w:bookmarkStart w:id="48" w:name="_Toc138110630"/>
+      <w:bookmarkStart w:id="49" w:name="_Toc138180125"/>
       <w:r>
         <w:t>Iteración 2:</w:t>
       </w:r>
-      <w:bookmarkEnd w:id="48"/>
+      <w:bookmarkEnd w:id="49"/>
     </w:p>
     <w:p>
       <w:pPr>
@@ -22308,7 +22411,7 @@
           <w:szCs w:val="20"/>
         </w:rPr>
       </w:pPr>
-      <w:bookmarkStart w:id="49" w:name="_Toc138110694"/>
+      <w:bookmarkStart w:id="50" w:name="_Toc138110694"/>
       <w:r>
         <w:rPr>
           <w:sz w:val="20"/>
@@ -22359,10 +22462,13 @@
         </w:rPr>
         <w:t>. DISTRIBUCIÓN VARIABLES NUMÉRICAS</w:t>
       </w:r>
-      <w:bookmarkEnd w:id="49"/>
-    </w:p>
-    <w:p>
-      <w:r>
+      <w:bookmarkEnd w:id="50"/>
+    </w:p>
+    <w:p>
+      <w:r>
+        <w:rPr>
+          <w:noProof/>
+        </w:rPr>
         <w:drawing>
           <wp:inline distT="0" distB="0" distL="0" distR="0" wp14:anchorId="714F20FF" wp14:editId="2D9A6CC7">
             <wp:extent cx="5971540" cy="3148965"/>
@@ -22521,7 +22627,7 @@
           <w:szCs w:val="20"/>
         </w:rPr>
       </w:pPr>
-      <w:bookmarkStart w:id="50" w:name="_Toc138110695"/>
+      <w:bookmarkStart w:id="51" w:name="_Toc138110695"/>
       <w:r>
         <w:t xml:space="preserve">Fig. </w:t>
       </w:r>
@@ -22565,10 +22671,13 @@
         </w:rPr>
         <w:t>DISTRIBUCIÓN VARIABLES CATEGÓRICAS NUMÉRICAS</w:t>
       </w:r>
-      <w:bookmarkEnd w:id="50"/>
-    </w:p>
-    <w:p>
-      <w:r>
+      <w:bookmarkEnd w:id="51"/>
+    </w:p>
+    <w:p>
+      <w:r>
+        <w:rPr>
+          <w:noProof/>
+        </w:rPr>
         <w:drawing>
           <wp:inline distT="0" distB="0" distL="0" distR="0" wp14:anchorId="067037DD" wp14:editId="3E37286C">
             <wp:extent cx="5971540" cy="3221355"/>
@@ -22671,7 +22780,7 @@
         <w:pStyle w:val="Descripcin"/>
         <w:ind w:firstLine="708"/>
       </w:pPr>
-      <w:bookmarkStart w:id="51" w:name="_Toc138110672"/>
+      <w:bookmarkStart w:id="52" w:name="_Toc138110672"/>
       <w:r>
         <w:t xml:space="preserve">TABLA </w:t>
       </w:r>
@@ -22708,7 +22817,7 @@
       <w:r>
         <w:t xml:space="preserve"> ELIMNACIÓN DE ATÍPICOS SOBRE LAS VARIABLES CATEGÓRICAS NUMÉRICAS</w:t>
       </w:r>
-      <w:bookmarkEnd w:id="51"/>
+      <w:bookmarkEnd w:id="52"/>
     </w:p>
     <w:tbl>
       <w:tblPr>
@@ -23125,7 +23234,7 @@
           <w:szCs w:val="20"/>
         </w:rPr>
       </w:pPr>
-      <w:bookmarkStart w:id="52" w:name="_Toc138110696"/>
+      <w:bookmarkStart w:id="53" w:name="_Toc138110696"/>
       <w:r>
         <w:rPr>
           <w:sz w:val="20"/>
@@ -23176,10 +23285,13 @@
         </w:rPr>
         <w:t xml:space="preserve"> DISTRIBUCION DE VARIABLES CATEGÓRICAS NUÉRICAS SIN OUTLIERS</w:t>
       </w:r>
-      <w:bookmarkEnd w:id="52"/>
-    </w:p>
-    <w:p>
-      <w:r>
+      <w:bookmarkEnd w:id="53"/>
+    </w:p>
+    <w:p>
+      <w:r>
+        <w:rPr>
+          <w:noProof/>
+        </w:rPr>
         <w:drawing>
           <wp:inline distT="0" distB="0" distL="0" distR="0" wp14:anchorId="1FA1F05B" wp14:editId="37367BDA">
             <wp:extent cx="5971540" cy="3221990"/>
@@ -23356,7 +23468,7 @@
       <w:pPr>
         <w:jc w:val="center"/>
       </w:pPr>
-      <w:bookmarkStart w:id="53" w:name="_Toc138110697"/>
+      <w:bookmarkStart w:id="54" w:name="_Toc138110697"/>
       <w:r>
         <w:rPr>
           <w:sz w:val="20"/>
@@ -23409,6 +23521,9 @@
         <w:t xml:space="preserve"> DISTRIBUCIÓN VARIABLES CATEGÓRICAS</w:t>
       </w:r>
       <w:r>
+        <w:rPr>
+          <w:noProof/>
+        </w:rPr>
         <w:drawing>
           <wp:inline distT="0" distB="0" distL="0" distR="0" wp14:anchorId="02CABB76" wp14:editId="2F22A774">
             <wp:extent cx="4150206" cy="7934325"/>
@@ -23445,7 +23560,7 @@
           </wp:inline>
         </w:drawing>
       </w:r>
-      <w:bookmarkEnd w:id="53"/>
+      <w:bookmarkEnd w:id="54"/>
     </w:p>
     <w:p>
       <w:pPr>
@@ -23574,7 +23689,7 @@
           <w:szCs w:val="20"/>
         </w:rPr>
       </w:pPr>
-      <w:bookmarkStart w:id="54" w:name="_Toc138110698"/>
+      <w:bookmarkStart w:id="55" w:name="_Toc138110698"/>
       <w:r>
         <w:t xml:space="preserve">Fig. </w:t>
       </w:r>
@@ -23618,10 +23733,13 @@
         </w:rPr>
         <w:t>CORRELACIÓN VARIABLE OBJETIVO VS VARIABLES PREDICTORAS</w:t>
       </w:r>
-      <w:bookmarkEnd w:id="54"/>
-    </w:p>
-    <w:p>
-      <w:r>
+      <w:bookmarkEnd w:id="55"/>
+    </w:p>
+    <w:p>
+      <w:r>
+        <w:rPr>
+          <w:noProof/>
+        </w:rPr>
         <w:drawing>
           <wp:inline distT="0" distB="0" distL="0" distR="0" wp14:anchorId="02E2BF4E" wp14:editId="0AEE9B31">
             <wp:extent cx="6288647" cy="4105275"/>
@@ -23775,7 +23893,7 @@
           <w:szCs w:val="20"/>
         </w:rPr>
       </w:pPr>
-      <w:bookmarkStart w:id="55" w:name="_Toc138110699"/>
+      <w:bookmarkStart w:id="56" w:name="_Toc138110699"/>
       <w:r>
         <w:rPr>
           <w:sz w:val="20"/>
@@ -23826,7 +23944,7 @@
         </w:rPr>
         <w:t xml:space="preserve"> CORRELACIÓN VARIABLES NUMÉRICAS</w:t>
       </w:r>
-      <w:bookmarkEnd w:id="55"/>
+      <w:bookmarkEnd w:id="56"/>
     </w:p>
     <w:p>
       <w:pPr>
@@ -23835,6 +23953,9 @@
         <w:jc w:val="center"/>
       </w:pPr>
       <w:r>
+        <w:rPr>
+          <w:noProof/>
+        </w:rPr>
         <w:drawing>
           <wp:inline distT="0" distB="0" distL="0" distR="0" wp14:anchorId="242E90F4" wp14:editId="62920C65">
             <wp:extent cx="2511609" cy="2494280"/>
@@ -23887,7 +24008,7 @@
           <w:szCs w:val="20"/>
         </w:rPr>
       </w:pPr>
-      <w:bookmarkStart w:id="56" w:name="_Toc138110700"/>
+      <w:bookmarkStart w:id="57" w:name="_Toc138110700"/>
       <w:r>
         <w:rPr>
           <w:sz w:val="20"/>
@@ -23938,7 +24059,7 @@
         </w:rPr>
         <w:t xml:space="preserve"> CORRELACIÓN VARIABLES CATEGÓRICAS NUMÉRICAS</w:t>
       </w:r>
-      <w:bookmarkEnd w:id="56"/>
+      <w:bookmarkEnd w:id="57"/>
     </w:p>
     <w:p>
       <w:pPr>
@@ -23947,6 +24068,9 @@
         <w:jc w:val="center"/>
       </w:pPr>
       <w:r>
+        <w:rPr>
+          <w:noProof/>
+        </w:rPr>
         <w:drawing>
           <wp:inline distT="0" distB="0" distL="0" distR="0" wp14:anchorId="05CF0521" wp14:editId="0BAAD5B6">
             <wp:extent cx="2209800" cy="2736838"/>
@@ -24097,7 +24221,7 @@
           <w:szCs w:val="20"/>
         </w:rPr>
       </w:pPr>
-      <w:bookmarkStart w:id="57" w:name="_Toc138110701"/>
+      <w:bookmarkStart w:id="58" w:name="_Toc138110701"/>
       <w:r>
         <w:rPr>
           <w:sz w:val="20"/>
@@ -24149,7 +24273,7 @@
         </w:rPr>
         <w:t xml:space="preserve"> CORRELACIÓN VARIABLES CATEGÓRICAS</w:t>
       </w:r>
-      <w:bookmarkEnd w:id="57"/>
+      <w:bookmarkEnd w:id="58"/>
     </w:p>
     <w:p>
       <w:pPr>
@@ -24372,7 +24496,7 @@
       <w:pPr>
         <w:pStyle w:val="Descripcin"/>
       </w:pPr>
-      <w:bookmarkStart w:id="58" w:name="_Toc138110673"/>
+      <w:bookmarkStart w:id="59" w:name="_Toc138110673"/>
       <w:r>
         <w:t xml:space="preserve">TABLA </w:t>
       </w:r>
@@ -24409,7 +24533,7 @@
       <w:r>
         <w:t xml:space="preserve"> CORRELACIONES ENTRE VARIABLES PREDICTORA</w:t>
       </w:r>
-      <w:bookmarkEnd w:id="58"/>
+      <w:bookmarkEnd w:id="59"/>
     </w:p>
     <w:tbl>
       <w:tblPr>
@@ -25418,7 +25542,7 @@
       <w:r>
         <w:t xml:space="preserve">           </w:t>
       </w:r>
-      <w:bookmarkStart w:id="59" w:name="_Toc138110674"/>
+      <w:bookmarkStart w:id="60" w:name="_Toc138110674"/>
       <w:r>
         <w:t xml:space="preserve">TABLA </w:t>
       </w:r>
@@ -25455,7 +25579,7 @@
       <w:r>
         <w:t xml:space="preserve"> MODELO ITERACION 2</w:t>
       </w:r>
-      <w:bookmarkEnd w:id="59"/>
+      <w:bookmarkEnd w:id="60"/>
     </w:p>
     <w:tbl>
       <w:tblPr>
@@ -25982,32 +26106,22 @@
       <w:pPr>
         <w:pStyle w:val="Descripcin"/>
       </w:pPr>
-      <w:bookmarkStart w:id="60" w:name="_Toc138110675"/>
+      <w:bookmarkStart w:id="61" w:name="_Toc138110675"/>
       <w:r>
         <w:t xml:space="preserve">TABLA </w:t>
       </w:r>
-      <w:r>
-        <w:fldChar w:fldCharType="begin"/>
-      </w:r>
-      <w:r>
-        <w:instrText xml:space="preserve"> SEQ TABLA \* ROMAN </w:instrText>
-      </w:r>
-      <w:r>
-        <w:fldChar w:fldCharType="separate"/>
-      </w:r>
-      <w:r>
-        <w:rPr>
-          <w:noProof/>
-        </w:rPr>
-        <w:t>IX</w:t>
-      </w:r>
-      <w:r>
-        <w:fldChar w:fldCharType="end"/>
-      </w:r>
+      <w:fldSimple w:instr=" SEQ TABLA \* ROMAN ">
+        <w:r>
+          <w:rPr>
+            <w:noProof/>
+          </w:rPr>
+          <w:t>IX</w:t>
+        </w:r>
+      </w:fldSimple>
       <w:r>
         <w:t>. BASE DE ENTRENAMIENTO RESULTADO ITERACIÓN 2</w:t>
       </w:r>
-      <w:bookmarkEnd w:id="60"/>
+      <w:bookmarkEnd w:id="61"/>
     </w:p>
     <w:tbl>
       <w:tblPr>
@@ -26487,11 +26601,11 @@
         <w:pStyle w:val="Ttulo3"/>
         <w:ind w:left="0" w:firstLine="0"/>
       </w:pPr>
-      <w:bookmarkStart w:id="61" w:name="_Toc138110631"/>
+      <w:bookmarkStart w:id="62" w:name="_Toc138180126"/>
       <w:r>
         <w:t>Iteración 3:</w:t>
       </w:r>
-      <w:bookmarkEnd w:id="61"/>
+      <w:bookmarkEnd w:id="62"/>
       <w:r>
         <w:t xml:space="preserve"> </w:t>
       </w:r>
@@ -26714,32 +26828,22 @@
       <w:pPr>
         <w:pStyle w:val="Descripcin"/>
       </w:pPr>
-      <w:bookmarkStart w:id="62" w:name="_Toc138110676"/>
+      <w:bookmarkStart w:id="63" w:name="_Toc138110676"/>
       <w:r>
         <w:t xml:space="preserve">TABLA </w:t>
       </w:r>
-      <w:r>
-        <w:fldChar w:fldCharType="begin"/>
-      </w:r>
-      <w:r>
-        <w:instrText xml:space="preserve"> SEQ TABLA \* ROMAN </w:instrText>
-      </w:r>
-      <w:r>
-        <w:fldChar w:fldCharType="separate"/>
-      </w:r>
-      <w:r>
-        <w:rPr>
-          <w:noProof/>
-        </w:rPr>
-        <w:t>X</w:t>
-      </w:r>
-      <w:r>
-        <w:fldChar w:fldCharType="end"/>
-      </w:r>
+      <w:fldSimple w:instr=" SEQ TABLA \* ROMAN ">
+        <w:r>
+          <w:rPr>
+            <w:noProof/>
+          </w:rPr>
+          <w:t>X</w:t>
+        </w:r>
+      </w:fldSimple>
       <w:r>
         <w:t>. COMPARACION RESULTADOS DE MÉTRICAS ITERACIÓN 3</w:t>
       </w:r>
-      <w:bookmarkEnd w:id="62"/>
+      <w:bookmarkEnd w:id="63"/>
     </w:p>
     <w:tbl>
       <w:tblPr>
@@ -28255,11 +28359,11 @@
         <w:pStyle w:val="Ttulo3"/>
         <w:ind w:left="0" w:firstLine="0"/>
       </w:pPr>
-      <w:bookmarkStart w:id="63" w:name="_Toc138110632"/>
+      <w:bookmarkStart w:id="64" w:name="_Toc138180127"/>
       <w:r>
         <w:t>Iteración 4:</w:t>
       </w:r>
-      <w:bookmarkEnd w:id="63"/>
+      <w:bookmarkEnd w:id="64"/>
       <w:r>
         <w:t xml:space="preserve"> </w:t>
       </w:r>
@@ -28431,32 +28535,22 @@
       <w:pPr>
         <w:pStyle w:val="Descripcin"/>
       </w:pPr>
-      <w:bookmarkStart w:id="64" w:name="_Toc138110677"/>
+      <w:bookmarkStart w:id="65" w:name="_Toc138110677"/>
       <w:r>
         <w:t xml:space="preserve">TABLA </w:t>
       </w:r>
-      <w:r>
-        <w:fldChar w:fldCharType="begin"/>
-      </w:r>
-      <w:r>
-        <w:instrText xml:space="preserve"> SEQ TABLA \* ROMAN </w:instrText>
-      </w:r>
-      <w:r>
-        <w:fldChar w:fldCharType="separate"/>
-      </w:r>
-      <w:r>
-        <w:rPr>
-          <w:noProof/>
-        </w:rPr>
-        <w:t>XI</w:t>
-      </w:r>
-      <w:r>
-        <w:fldChar w:fldCharType="end"/>
-      </w:r>
+      <w:fldSimple w:instr=" SEQ TABLA \* ROMAN ">
+        <w:r>
+          <w:rPr>
+            <w:noProof/>
+          </w:rPr>
+          <w:t>XI</w:t>
+        </w:r>
+      </w:fldSimple>
       <w:r>
         <w:t>. COMPARACION RESULTADOS DE MODELOS ITERACIÓN 4</w:t>
       </w:r>
-      <w:bookmarkEnd w:id="64"/>
+      <w:bookmarkEnd w:id="65"/>
     </w:p>
     <w:tbl>
       <w:tblPr>
@@ -29675,11 +29769,11 @@
         <w:pStyle w:val="Ttulo3"/>
         <w:ind w:left="0" w:firstLine="0"/>
       </w:pPr>
-      <w:bookmarkStart w:id="65" w:name="_Toc138110633"/>
+      <w:bookmarkStart w:id="66" w:name="_Toc138180128"/>
       <w:r>
         <w:t>Iteración 5:</w:t>
       </w:r>
-      <w:bookmarkEnd w:id="65"/>
+      <w:bookmarkEnd w:id="66"/>
     </w:p>
     <w:p>
       <w:pPr>
@@ -29914,28 +30008,18 @@
         <w:pStyle w:val="Descripcin"/>
         <w:ind w:left="708" w:firstLine="708"/>
       </w:pPr>
-      <w:bookmarkStart w:id="66" w:name="_Toc138110678"/>
+      <w:bookmarkStart w:id="67" w:name="_Toc138110678"/>
       <w:r>
         <w:t xml:space="preserve">TABLA </w:t>
       </w:r>
-      <w:r>
-        <w:fldChar w:fldCharType="begin"/>
-      </w:r>
-      <w:r>
-        <w:instrText xml:space="preserve"> SEQ TABLA \* ROMAN </w:instrText>
-      </w:r>
-      <w:r>
-        <w:fldChar w:fldCharType="separate"/>
-      </w:r>
-      <w:r>
-        <w:rPr>
-          <w:noProof/>
-        </w:rPr>
-        <w:t>XII</w:t>
-      </w:r>
-      <w:r>
-        <w:fldChar w:fldCharType="end"/>
-      </w:r>
+      <w:fldSimple w:instr=" SEQ TABLA \* ROMAN ">
+        <w:r>
+          <w:rPr>
+            <w:noProof/>
+          </w:rPr>
+          <w:t>XII</w:t>
+        </w:r>
+      </w:fldSimple>
       <w:r>
         <w:t>: DISTRIBUCION DE PRECIOS SUB ITERACI</w:t>
       </w:r>
@@ -29945,7 +30029,7 @@
       <w:r>
         <w:t>N 5_1</w:t>
       </w:r>
-      <w:bookmarkEnd w:id="66"/>
+      <w:bookmarkEnd w:id="67"/>
     </w:p>
     <w:p>
       <w:pPr>
@@ -29953,6 +30037,9 @@
         <w:jc w:val="center"/>
       </w:pPr>
       <w:r>
+        <w:rPr>
+          <w:noProof/>
+        </w:rPr>
         <w:drawing>
           <wp:inline distT="0" distB="0" distL="0" distR="0" wp14:anchorId="59DC1C38" wp14:editId="5152993C">
             <wp:extent cx="3007762" cy="2190750"/>
@@ -30029,35 +30116,25 @@
       <w:pPr>
         <w:pStyle w:val="Descripcin"/>
       </w:pPr>
-      <w:bookmarkStart w:id="67" w:name="_Toc138110679"/>
+      <w:bookmarkStart w:id="68" w:name="_Toc138110679"/>
       <w:r>
         <w:t xml:space="preserve">TABLA </w:t>
       </w:r>
-      <w:r>
-        <w:fldChar w:fldCharType="begin"/>
-      </w:r>
-      <w:r>
-        <w:instrText xml:space="preserve"> SEQ TABLA \* ROMAN </w:instrText>
-      </w:r>
-      <w:r>
-        <w:fldChar w:fldCharType="separate"/>
-      </w:r>
-      <w:r>
-        <w:rPr>
-          <w:noProof/>
-        </w:rPr>
-        <w:t>XIII</w:t>
-      </w:r>
-      <w:r>
-        <w:fldChar w:fldCharType="end"/>
-      </w:r>
+      <w:fldSimple w:instr=" SEQ TABLA \* ROMAN ">
+        <w:r>
+          <w:rPr>
+            <w:noProof/>
+          </w:rPr>
+          <w:t>XIII</w:t>
+        </w:r>
+      </w:fldSimple>
       <w:r>
         <w:t xml:space="preserve">. COMPARACION RESULTADOS DE MODELOS ITERACIÓN </w:t>
       </w:r>
       <w:r>
         <w:t>5_1</w:t>
       </w:r>
-      <w:bookmarkEnd w:id="67"/>
+      <w:bookmarkEnd w:id="68"/>
     </w:p>
     <w:tbl>
       <w:tblPr>
@@ -31354,32 +31431,22 @@
       <w:r>
         <w:tab/>
       </w:r>
-      <w:bookmarkStart w:id="68" w:name="_Toc138110680"/>
+      <w:bookmarkStart w:id="69" w:name="_Toc138110680"/>
       <w:r>
         <w:t xml:space="preserve">TABLA </w:t>
       </w:r>
-      <w:r>
-        <w:fldChar w:fldCharType="begin"/>
-      </w:r>
-      <w:r>
-        <w:instrText xml:space="preserve"> SEQ TABLA \* ROMAN </w:instrText>
-      </w:r>
-      <w:r>
-        <w:fldChar w:fldCharType="separate"/>
-      </w:r>
-      <w:r>
-        <w:rPr>
-          <w:noProof/>
-        </w:rPr>
-        <w:t>XIV</w:t>
-      </w:r>
-      <w:r>
-        <w:fldChar w:fldCharType="end"/>
-      </w:r>
+      <w:fldSimple w:instr=" SEQ TABLA \* ROMAN ">
+        <w:r>
+          <w:rPr>
+            <w:noProof/>
+          </w:rPr>
+          <w:t>XIV</w:t>
+        </w:r>
+      </w:fldSimple>
       <w:r>
         <w:t>. DISTRIBUCION DE PRECIOS SUB ITERACIÓN 5_2</w:t>
       </w:r>
-      <w:bookmarkEnd w:id="68"/>
+      <w:bookmarkEnd w:id="69"/>
     </w:p>
     <w:p>
       <w:pPr>
@@ -31388,6 +31455,9 @@
         <w:jc w:val="center"/>
       </w:pPr>
       <w:r>
+        <w:rPr>
+          <w:noProof/>
+        </w:rPr>
         <w:drawing>
           <wp:inline distT="0" distB="0" distL="0" distR="0" wp14:anchorId="7044C3E8" wp14:editId="3C09E849">
             <wp:extent cx="2939224" cy="2114550"/>
@@ -31470,33 +31540,23 @@
       <w:pPr>
         <w:pStyle w:val="Descripcin"/>
       </w:pPr>
-      <w:bookmarkStart w:id="69" w:name="_Toc138110681"/>
+      <w:bookmarkStart w:id="70" w:name="_Toc138110681"/>
       <w:r>
         <w:lastRenderedPageBreak/>
         <w:t xml:space="preserve">TABLA </w:t>
       </w:r>
-      <w:r>
-        <w:fldChar w:fldCharType="begin"/>
-      </w:r>
-      <w:r>
-        <w:instrText xml:space="preserve"> SEQ TABLA \* ROMAN </w:instrText>
-      </w:r>
-      <w:r>
-        <w:fldChar w:fldCharType="separate"/>
-      </w:r>
-      <w:r>
-        <w:rPr>
-          <w:noProof/>
-        </w:rPr>
-        <w:t>XV</w:t>
-      </w:r>
-      <w:r>
-        <w:fldChar w:fldCharType="end"/>
-      </w:r>
+      <w:fldSimple w:instr=" SEQ TABLA \* ROMAN ">
+        <w:r>
+          <w:rPr>
+            <w:noProof/>
+          </w:rPr>
+          <w:t>XV</w:t>
+        </w:r>
+      </w:fldSimple>
       <w:r>
         <w:t>. COMPARACION RESULTADOS DE MODELOS ITERACIÓN 5_2</w:t>
       </w:r>
-      <w:bookmarkEnd w:id="69"/>
+      <w:bookmarkEnd w:id="70"/>
     </w:p>
     <w:tbl>
       <w:tblPr>
@@ -32857,38 +32917,31 @@
       <w:pPr>
         <w:pStyle w:val="Descripcin"/>
       </w:pPr>
-      <w:bookmarkStart w:id="70" w:name="_Toc138110682"/>
+      <w:bookmarkStart w:id="71" w:name="_Toc138110682"/>
       <w:r>
         <w:t xml:space="preserve">TABLA </w:t>
       </w:r>
-      <w:r>
-        <w:fldChar w:fldCharType="begin"/>
-      </w:r>
-      <w:r>
-        <w:instrText xml:space="preserve"> SEQ TABLA \* ROMAN </w:instrText>
-      </w:r>
-      <w:r>
-        <w:fldChar w:fldCharType="separate"/>
-      </w:r>
+      <w:fldSimple w:instr=" SEQ TABLA \* ROMAN ">
+        <w:r>
+          <w:rPr>
+            <w:noProof/>
+          </w:rPr>
+          <w:t>XVI</w:t>
+        </w:r>
+      </w:fldSimple>
+      <w:r>
+        <w:t>. DISTRIBUCION DE PRECIOS SUB ITERACIÓN 5_3</w:t>
+      </w:r>
+      <w:bookmarkEnd w:id="71"/>
+    </w:p>
+    <w:p>
+      <w:pPr>
+        <w:jc w:val="center"/>
+      </w:pPr>
       <w:r>
         <w:rPr>
           <w:noProof/>
         </w:rPr>
-        <w:t>XVI</w:t>
-      </w:r>
-      <w:r>
-        <w:fldChar w:fldCharType="end"/>
-      </w:r>
-      <w:r>
-        <w:t>. DISTRIBUCION DE PRECIOS SUB ITERACIÓN 5_3</w:t>
-      </w:r>
-      <w:bookmarkEnd w:id="70"/>
-    </w:p>
-    <w:p>
-      <w:pPr>
-        <w:jc w:val="center"/>
-      </w:pPr>
-      <w:r>
         <w:drawing>
           <wp:inline distT="0" distB="0" distL="0" distR="0" wp14:anchorId="07DCF25F" wp14:editId="12DCA7E2">
             <wp:extent cx="3067050" cy="2230033"/>
@@ -33240,32 +33293,22 @@
       <w:r>
         <w:t xml:space="preserve">              </w:t>
       </w:r>
-      <w:bookmarkStart w:id="71" w:name="_Toc138110702"/>
+      <w:bookmarkStart w:id="72" w:name="_Toc138110702"/>
       <w:r>
         <w:t xml:space="preserve">Fig. </w:t>
       </w:r>
-      <w:r>
-        <w:fldChar w:fldCharType="begin"/>
-      </w:r>
-      <w:r>
-        <w:instrText xml:space="preserve"> SEQ Fig. \* ARABIC </w:instrText>
-      </w:r>
-      <w:r>
-        <w:fldChar w:fldCharType="separate"/>
-      </w:r>
-      <w:r>
-        <w:rPr>
-          <w:noProof/>
-        </w:rPr>
-        <w:t>12</w:t>
-      </w:r>
-      <w:r>
-        <w:fldChar w:fldCharType="end"/>
-      </w:r>
+      <w:fldSimple w:instr=" SEQ Fig. \* ARABIC ">
+        <w:r>
+          <w:rPr>
+            <w:noProof/>
+          </w:rPr>
+          <w:t>12</w:t>
+        </w:r>
+      </w:fldSimple>
       <w:r>
         <w:t>. DISTRIBUCIÓN DE PRECIOS DE ARRIENDO CON FILTRO 6000000</w:t>
       </w:r>
-      <w:bookmarkEnd w:id="71"/>
+      <w:bookmarkEnd w:id="72"/>
     </w:p>
     <w:p>
       <w:pPr>
@@ -33273,6 +33316,9 @@
         <w:jc w:val="left"/>
       </w:pPr>
       <w:r>
+        <w:rPr>
+          <w:noProof/>
+        </w:rPr>
         <w:drawing>
           <wp:inline distT="0" distB="0" distL="0" distR="0" wp14:anchorId="20161502" wp14:editId="48587A43">
             <wp:extent cx="3532767" cy="2781300"/>
@@ -33370,32 +33416,22 @@
         <w:ind w:left="708" w:firstLine="708"/>
         <w:jc w:val="both"/>
       </w:pPr>
-      <w:bookmarkStart w:id="72" w:name="_Toc138110683"/>
+      <w:bookmarkStart w:id="73" w:name="_Toc138110683"/>
       <w:r>
         <w:t xml:space="preserve">TABLA </w:t>
       </w:r>
-      <w:r>
-        <w:fldChar w:fldCharType="begin"/>
-      </w:r>
-      <w:r>
-        <w:instrText xml:space="preserve"> SEQ TABLA \* ROMAN </w:instrText>
-      </w:r>
-      <w:r>
-        <w:fldChar w:fldCharType="separate"/>
-      </w:r>
-      <w:r>
-        <w:rPr>
-          <w:noProof/>
-        </w:rPr>
-        <w:t>XVII</w:t>
-      </w:r>
-      <w:r>
-        <w:fldChar w:fldCharType="end"/>
-      </w:r>
+      <w:fldSimple w:instr=" SEQ TABLA \* ROMAN ">
+        <w:r>
+          <w:rPr>
+            <w:noProof/>
+          </w:rPr>
+          <w:t>XVII</w:t>
+        </w:r>
+      </w:fldSimple>
       <w:r>
         <w:t>. COMPARACION RESULTADOS DE MODELOS ITERACIÓN 5_4</w:t>
       </w:r>
-      <w:bookmarkEnd w:id="72"/>
+      <w:bookmarkEnd w:id="73"/>
     </w:p>
     <w:tbl>
       <w:tblPr>
@@ -34291,17 +34327,14 @@
     </w:p>
     <w:p>
       <w:pPr>
-        <w:jc w:val="left"/>
-        <w:rPr>
-          <w:i/>
-        </w:rPr>
-      </w:pPr>
-      <w:r>
-        <w:rPr>
-          <w:i/>
-        </w:rPr>
+        <w:pStyle w:val="Ttulo3"/>
+        <w:ind w:left="0" w:firstLine="0"/>
+      </w:pPr>
+      <w:bookmarkStart w:id="74" w:name="_Toc138180129"/>
+      <w:r>
         <w:t>Iteración 6:</w:t>
       </w:r>
+      <w:bookmarkEnd w:id="74"/>
     </w:p>
     <w:p>
       <w:pPr>
@@ -34593,32 +34626,22 @@
       <w:pPr>
         <w:pStyle w:val="Descripcin"/>
       </w:pPr>
-      <w:bookmarkStart w:id="73" w:name="_Toc138110684"/>
+      <w:bookmarkStart w:id="75" w:name="_Toc138110684"/>
       <w:r>
         <w:t xml:space="preserve">TABLA </w:t>
       </w:r>
-      <w:r>
-        <w:fldChar w:fldCharType="begin"/>
-      </w:r>
-      <w:r>
-        <w:instrText xml:space="preserve"> SEQ TABLA \* ROMAN </w:instrText>
-      </w:r>
-      <w:r>
-        <w:fldChar w:fldCharType="separate"/>
-      </w:r>
-      <w:r>
-        <w:rPr>
-          <w:noProof/>
-        </w:rPr>
-        <w:t>XVIII</w:t>
-      </w:r>
-      <w:r>
-        <w:fldChar w:fldCharType="end"/>
-      </w:r>
+      <w:fldSimple w:instr=" SEQ TABLA \* ROMAN ">
+        <w:r>
+          <w:rPr>
+            <w:noProof/>
+          </w:rPr>
+          <w:t>XVIII</w:t>
+        </w:r>
+      </w:fldSimple>
       <w:r>
         <w:t>. EVALUACIÓN DE COEFICIENTE DE SILUETA</w:t>
       </w:r>
-      <w:bookmarkEnd w:id="73"/>
+      <w:bookmarkEnd w:id="75"/>
     </w:p>
     <w:tbl>
       <w:tblPr>
@@ -35028,38 +35051,31 @@
       <w:pPr>
         <w:pStyle w:val="Descripcin"/>
       </w:pPr>
-      <w:bookmarkStart w:id="74" w:name="_Toc138110703"/>
+      <w:bookmarkStart w:id="76" w:name="_Toc138110703"/>
       <w:r>
         <w:t xml:space="preserve">Fig. </w:t>
       </w:r>
-      <w:r>
-        <w:fldChar w:fldCharType="begin"/>
-      </w:r>
-      <w:r>
-        <w:instrText xml:space="preserve"> SEQ Fig. \* ARABIC </w:instrText>
-      </w:r>
-      <w:r>
-        <w:fldChar w:fldCharType="separate"/>
-      </w:r>
+      <w:fldSimple w:instr=" SEQ Fig. \* ARABIC ">
+        <w:r>
+          <w:rPr>
+            <w:noProof/>
+          </w:rPr>
+          <w:t>13</w:t>
+        </w:r>
+      </w:fldSimple>
+      <w:r>
+        <w:t>. DISTRIBUCIÓN DE LOS CLUSTERS</w:t>
+      </w:r>
+      <w:bookmarkEnd w:id="76"/>
+    </w:p>
+    <w:p>
+      <w:pPr>
+        <w:jc w:val="center"/>
+      </w:pPr>
       <w:r>
         <w:rPr>
           <w:noProof/>
         </w:rPr>
-        <w:t>13</w:t>
-      </w:r>
-      <w:r>
-        <w:fldChar w:fldCharType="end"/>
-      </w:r>
-      <w:r>
-        <w:t>. DISTRIBUCIÓN DE LOS CLUSTERS</w:t>
-      </w:r>
-      <w:bookmarkEnd w:id="74"/>
-    </w:p>
-    <w:p>
-      <w:pPr>
-        <w:jc w:val="center"/>
-      </w:pPr>
-      <w:r>
         <w:drawing>
           <wp:inline distT="0" distB="0" distL="0" distR="0" wp14:anchorId="7CBCB1A3" wp14:editId="128B4F3C">
             <wp:extent cx="3038475" cy="2198512"/>
@@ -35142,32 +35158,22 @@
       <w:pPr>
         <w:pStyle w:val="Descripcin"/>
       </w:pPr>
-      <w:bookmarkStart w:id="75" w:name="_Toc138110685"/>
+      <w:bookmarkStart w:id="77" w:name="_Toc138110685"/>
       <w:r>
         <w:t xml:space="preserve">TABLA </w:t>
       </w:r>
-      <w:r>
-        <w:fldChar w:fldCharType="begin"/>
-      </w:r>
-      <w:r>
-        <w:instrText xml:space="preserve"> SEQ TABLA \* ROMAN </w:instrText>
-      </w:r>
-      <w:r>
-        <w:fldChar w:fldCharType="separate"/>
-      </w:r>
-      <w:r>
-        <w:rPr>
-          <w:noProof/>
-        </w:rPr>
-        <w:t>XIX</w:t>
-      </w:r>
-      <w:r>
-        <w:fldChar w:fldCharType="end"/>
-      </w:r>
+      <w:fldSimple w:instr=" SEQ TABLA \* ROMAN ">
+        <w:r>
+          <w:rPr>
+            <w:noProof/>
+          </w:rPr>
+          <w:t>XIX</w:t>
+        </w:r>
+      </w:fldSimple>
       <w:r>
         <w:t>. RANGO DE PRECIOS POR CLUSTER</w:t>
       </w:r>
-      <w:bookmarkEnd w:id="75"/>
+      <w:bookmarkEnd w:id="77"/>
     </w:p>
     <w:tbl>
       <w:tblPr>
@@ -35794,38 +35800,31 @@
         <w:pStyle w:val="Descripcin"/>
         <w:ind w:left="1410"/>
       </w:pPr>
-      <w:bookmarkStart w:id="76" w:name="_Toc138110704"/>
+      <w:bookmarkStart w:id="78" w:name="_Toc138110704"/>
       <w:r>
         <w:t xml:space="preserve">Fig. </w:t>
       </w:r>
-      <w:r>
-        <w:fldChar w:fldCharType="begin"/>
-      </w:r>
-      <w:r>
-        <w:instrText xml:space="preserve"> SEQ Fig. \* ARABIC </w:instrText>
-      </w:r>
-      <w:r>
-        <w:fldChar w:fldCharType="separate"/>
-      </w:r>
+      <w:fldSimple w:instr=" SEQ Fig. \* ARABIC ">
+        <w:r>
+          <w:rPr>
+            <w:noProof/>
+          </w:rPr>
+          <w:t>14</w:t>
+        </w:r>
+      </w:fldSimple>
+      <w:r>
+        <w:t>. DISTRIBUCION PRECIOS CLUSTER 0</w:t>
+      </w:r>
+      <w:bookmarkEnd w:id="78"/>
+    </w:p>
+    <w:p>
+      <w:pPr>
+        <w:jc w:val="center"/>
+      </w:pPr>
       <w:r>
         <w:rPr>
           <w:noProof/>
         </w:rPr>
-        <w:t>14</w:t>
-      </w:r>
-      <w:r>
-        <w:fldChar w:fldCharType="end"/>
-      </w:r>
-      <w:r>
-        <w:t>. DISTRIBUCION PRECIOS CLUSTER 0</w:t>
-      </w:r>
-      <w:bookmarkEnd w:id="76"/>
-    </w:p>
-    <w:p>
-      <w:pPr>
-        <w:jc w:val="center"/>
-      </w:pPr>
-      <w:r>
         <w:drawing>
           <wp:inline distT="0" distB="0" distL="0" distR="0" wp14:anchorId="5CD14E2F" wp14:editId="074D3F10">
             <wp:extent cx="2975821" cy="2200275"/>
@@ -35876,32 +35875,22 @@
         <w:ind w:left="1416"/>
         <w:jc w:val="both"/>
       </w:pPr>
-      <w:bookmarkStart w:id="77" w:name="_Toc138110705"/>
+      <w:bookmarkStart w:id="79" w:name="_Toc138110705"/>
       <w:r>
         <w:t xml:space="preserve">Fig. </w:t>
       </w:r>
-      <w:r>
-        <w:fldChar w:fldCharType="begin"/>
-      </w:r>
-      <w:r>
-        <w:instrText xml:space="preserve"> SEQ Fig. \* ARABIC </w:instrText>
-      </w:r>
-      <w:r>
-        <w:fldChar w:fldCharType="separate"/>
-      </w:r>
-      <w:r>
-        <w:rPr>
-          <w:noProof/>
-        </w:rPr>
-        <w:t>15</w:t>
-      </w:r>
-      <w:r>
-        <w:fldChar w:fldCharType="end"/>
-      </w:r>
+      <w:fldSimple w:instr=" SEQ Fig. \* ARABIC ">
+        <w:r>
+          <w:rPr>
+            <w:noProof/>
+          </w:rPr>
+          <w:t>15</w:t>
+        </w:r>
+      </w:fldSimple>
       <w:r>
         <w:t>. DISTRIBUCION DE PRECIOS CLUSTER 1</w:t>
       </w:r>
-      <w:bookmarkEnd w:id="77"/>
+      <w:bookmarkEnd w:id="79"/>
     </w:p>
     <w:p>
       <w:pPr>
@@ -35915,6 +35904,9 @@
         </w:sectPr>
       </w:pPr>
       <w:r>
+        <w:rPr>
+          <w:noProof/>
+        </w:rPr>
         <w:drawing>
           <wp:inline distT="0" distB="0" distL="0" distR="0" wp14:anchorId="52AB8112" wp14:editId="71B9DA41">
             <wp:extent cx="2897448" cy="2143125"/>
@@ -35963,7 +35955,7 @@
       <w:pPr>
         <w:pStyle w:val="Descripcin"/>
       </w:pPr>
-      <w:bookmarkStart w:id="78" w:name="_Toc138110706"/>
+      <w:bookmarkStart w:id="80" w:name="_Toc138110706"/>
     </w:p>
     <w:p>
       <w:pPr>
@@ -36009,34 +36001,27 @@
         <w:lastRenderedPageBreak/>
         <w:t xml:space="preserve">Fig. </w:t>
       </w:r>
-      <w:r>
-        <w:fldChar w:fldCharType="begin"/>
-      </w:r>
-      <w:r>
-        <w:instrText xml:space="preserve"> SEQ Fig. \* ARABIC </w:instrText>
-      </w:r>
-      <w:r>
-        <w:fldChar w:fldCharType="separate"/>
-      </w:r>
+      <w:fldSimple w:instr=" SEQ Fig. \* ARABIC ">
+        <w:r>
+          <w:rPr>
+            <w:noProof/>
+          </w:rPr>
+          <w:t>16</w:t>
+        </w:r>
+      </w:fldSimple>
+      <w:r>
+        <w:t>. DISTRIBUCION DE PRECIOS CLUSTER 2</w:t>
+      </w:r>
+      <w:bookmarkEnd w:id="80"/>
+    </w:p>
+    <w:p>
+      <w:pPr>
+        <w:jc w:val="center"/>
+      </w:pPr>
       <w:r>
         <w:rPr>
           <w:noProof/>
         </w:rPr>
-        <w:t>16</w:t>
-      </w:r>
-      <w:r>
-        <w:fldChar w:fldCharType="end"/>
-      </w:r>
-      <w:r>
-        <w:t>. DISTRIBUCION DE PRECIOS CLUSTER 2</w:t>
-      </w:r>
-      <w:bookmarkEnd w:id="78"/>
-    </w:p>
-    <w:p>
-      <w:pPr>
-        <w:jc w:val="center"/>
-      </w:pPr>
-      <w:r>
         <w:drawing>
           <wp:inline distT="0" distB="0" distL="0" distR="0" wp14:anchorId="34689DD1" wp14:editId="78E388CA">
             <wp:extent cx="2597792" cy="1924050"/>
@@ -36090,32 +36075,22 @@
       <w:pPr>
         <w:pStyle w:val="Descripcin"/>
       </w:pPr>
-      <w:bookmarkStart w:id="79" w:name="_Toc138110686"/>
+      <w:bookmarkStart w:id="81" w:name="_Toc138110686"/>
       <w:r>
         <w:t xml:space="preserve">TABLA </w:t>
       </w:r>
-      <w:r>
-        <w:fldChar w:fldCharType="begin"/>
-      </w:r>
-      <w:r>
-        <w:instrText xml:space="preserve"> SEQ TABLA \* ROMAN </w:instrText>
-      </w:r>
-      <w:r>
-        <w:fldChar w:fldCharType="separate"/>
-      </w:r>
-      <w:r>
-        <w:rPr>
-          <w:noProof/>
-        </w:rPr>
-        <w:t>XX</w:t>
-      </w:r>
-      <w:r>
-        <w:fldChar w:fldCharType="end"/>
-      </w:r>
+      <w:fldSimple w:instr=" SEQ TABLA \* ROMAN ">
+        <w:r>
+          <w:rPr>
+            <w:noProof/>
+          </w:rPr>
+          <w:t>XX</w:t>
+        </w:r>
+      </w:fldSimple>
       <w:r>
         <w:t>: TABLA DE EJECUCIONES ITERACIÓN 6 (XGBOOST)</w:t>
       </w:r>
-      <w:bookmarkEnd w:id="79"/>
+      <w:bookmarkEnd w:id="81"/>
     </w:p>
     <w:tbl>
       <w:tblPr>
@@ -37346,7 +37321,7 @@
     </w:p>
     <w:p/>
     <w:p>
-      <w:bookmarkStart w:id="80" w:name="_Toc138110634"/>
+      <w:bookmarkStart w:id="82" w:name="_Toc138180130"/>
       <w:r>
         <w:rPr>
           <w:rStyle w:val="Ttulo3Car"/>
@@ -37359,7 +37334,7 @@
         </w:rPr>
         <w:t xml:space="preserve"> 7</w:t>
       </w:r>
-      <w:bookmarkEnd w:id="80"/>
+      <w:bookmarkEnd w:id="82"/>
       <w:r>
         <w:t>:</w:t>
       </w:r>
@@ -37408,32 +37383,22 @@
         <w:pStyle w:val="Descripcin"/>
         <w:ind w:firstLine="705"/>
       </w:pPr>
-      <w:bookmarkStart w:id="81" w:name="_Toc138110707"/>
+      <w:bookmarkStart w:id="83" w:name="_Toc138110707"/>
       <w:r>
         <w:t xml:space="preserve">Fig. </w:t>
       </w:r>
-      <w:r>
-        <w:fldChar w:fldCharType="begin"/>
-      </w:r>
-      <w:r>
-        <w:instrText xml:space="preserve"> SEQ Fig. \* ARABIC </w:instrText>
-      </w:r>
-      <w:r>
-        <w:fldChar w:fldCharType="separate"/>
-      </w:r>
-      <w:r>
-        <w:rPr>
-          <w:noProof/>
-        </w:rPr>
-        <w:t>17</w:t>
-      </w:r>
-      <w:r>
-        <w:fldChar w:fldCharType="end"/>
-      </w:r>
+      <w:fldSimple w:instr=" SEQ Fig. \* ARABIC ">
+        <w:r>
+          <w:rPr>
+            <w:noProof/>
+          </w:rPr>
+          <w:t>17</w:t>
+        </w:r>
+      </w:fldSimple>
       <w:r>
         <w:t>. DISTRIBUCION DE PRECIOS LUEGO DE SUBMUESTREO</w:t>
       </w:r>
-      <w:bookmarkEnd w:id="81"/>
+      <w:bookmarkEnd w:id="83"/>
     </w:p>
     <w:p>
       <w:pPr>
@@ -37441,6 +37406,9 @@
         <w:jc w:val="center"/>
       </w:pPr>
       <w:r>
+        <w:rPr>
+          <w:noProof/>
+        </w:rPr>
         <w:drawing>
           <wp:inline distT="0" distB="0" distL="0" distR="0" wp14:anchorId="08D6B650" wp14:editId="7FF644DE">
             <wp:extent cx="3171825" cy="2342032"/>
@@ -37496,32 +37464,22 @@
       <w:pPr>
         <w:pStyle w:val="Descripcin"/>
       </w:pPr>
-      <w:bookmarkStart w:id="82" w:name="_Toc138110687"/>
+      <w:bookmarkStart w:id="84" w:name="_Toc138110687"/>
       <w:r>
         <w:t xml:space="preserve">TABLA </w:t>
       </w:r>
-      <w:r>
-        <w:fldChar w:fldCharType="begin"/>
-      </w:r>
-      <w:r>
-        <w:instrText xml:space="preserve"> SEQ TABLA \* ROMAN </w:instrText>
-      </w:r>
-      <w:r>
-        <w:fldChar w:fldCharType="separate"/>
-      </w:r>
-      <w:r>
-        <w:rPr>
-          <w:noProof/>
-        </w:rPr>
-        <w:t>XXI</w:t>
-      </w:r>
-      <w:r>
-        <w:fldChar w:fldCharType="end"/>
-      </w:r>
+      <w:fldSimple w:instr=" SEQ TABLA \* ROMAN ">
+        <w:r>
+          <w:rPr>
+            <w:noProof/>
+          </w:rPr>
+          <w:t>XXI</w:t>
+        </w:r>
+      </w:fldSimple>
       <w:r>
         <w:t>. RESULTDOS MÉTRICAS MODELO FINAL</w:t>
       </w:r>
-      <w:bookmarkEnd w:id="82"/>
+      <w:bookmarkEnd w:id="84"/>
     </w:p>
     <w:tbl>
       <w:tblPr>
@@ -38197,38 +38155,31 @@
       <w:pPr>
         <w:pStyle w:val="Descripcin"/>
       </w:pPr>
-      <w:bookmarkStart w:id="83" w:name="_Toc138110708"/>
+      <w:bookmarkStart w:id="85" w:name="_Toc138110708"/>
       <w:r>
         <w:t xml:space="preserve">Fig. </w:t>
       </w:r>
-      <w:r>
-        <w:fldChar w:fldCharType="begin"/>
-      </w:r>
-      <w:r>
-        <w:instrText xml:space="preserve"> SEQ Fig. \* ARABIC </w:instrText>
-      </w:r>
-      <w:r>
-        <w:fldChar w:fldCharType="separate"/>
-      </w:r>
+      <w:fldSimple w:instr=" SEQ Fig. \* ARABIC ">
+        <w:r>
+          <w:rPr>
+            <w:noProof/>
+          </w:rPr>
+          <w:t>18</w:t>
+        </w:r>
+      </w:fldSimple>
+      <w:r>
+        <w:t>. IMPORTANCIA DE VARIABLES MODELO FINAL</w:t>
+      </w:r>
+      <w:bookmarkEnd w:id="85"/>
+    </w:p>
+    <w:p>
+      <w:pPr>
+        <w:ind w:left="705"/>
+      </w:pPr>
       <w:r>
         <w:rPr>
           <w:noProof/>
         </w:rPr>
-        <w:t>18</w:t>
-      </w:r>
-      <w:r>
-        <w:fldChar w:fldCharType="end"/>
-      </w:r>
-      <w:r>
-        <w:t>. IMPORTANCIA DE VARIABLES MODELO FINAL</w:t>
-      </w:r>
-      <w:bookmarkEnd w:id="83"/>
-    </w:p>
-    <w:p>
-      <w:pPr>
-        <w:ind w:left="705"/>
-      </w:pPr>
-      <w:r>
         <w:drawing>
           <wp:inline distT="0" distB="0" distL="0" distR="0" wp14:anchorId="265F73A2" wp14:editId="0074B69D">
             <wp:extent cx="5724525" cy="3352800"/>
@@ -38312,32 +38263,22 @@
       <w:pPr>
         <w:pStyle w:val="Descripcin"/>
       </w:pPr>
-      <w:bookmarkStart w:id="84" w:name="_Toc138110688"/>
+      <w:bookmarkStart w:id="86" w:name="_Toc138110688"/>
       <w:r>
         <w:t xml:space="preserve">TABLA </w:t>
       </w:r>
-      <w:r>
-        <w:fldChar w:fldCharType="begin"/>
-      </w:r>
-      <w:r>
-        <w:instrText xml:space="preserve"> SEQ TABLA \* ROMAN </w:instrText>
-      </w:r>
-      <w:r>
-        <w:fldChar w:fldCharType="separate"/>
-      </w:r>
-      <w:r>
-        <w:rPr>
-          <w:noProof/>
-        </w:rPr>
-        <w:t>XXII</w:t>
-      </w:r>
-      <w:r>
-        <w:fldChar w:fldCharType="end"/>
-      </w:r>
+      <w:fldSimple w:instr=" SEQ TABLA \* ROMAN ">
+        <w:r>
+          <w:rPr>
+            <w:noProof/>
+          </w:rPr>
+          <w:t>XXII</w:t>
+        </w:r>
+      </w:fldSimple>
       <w:r>
         <w:t>. EVALUACIÓN DEL MODELO POR ZONAS</w:t>
       </w:r>
-      <w:bookmarkEnd w:id="84"/>
+      <w:bookmarkEnd w:id="86"/>
     </w:p>
     <w:tbl>
       <w:tblPr>
@@ -38968,9 +38909,9 @@
       <w:pPr>
         <w:pStyle w:val="Ttulo1"/>
       </w:pPr>
-      <w:bookmarkStart w:id="85" w:name="_Toc440985141"/>
-      <w:bookmarkStart w:id="86" w:name="_Toc459198373"/>
-      <w:bookmarkStart w:id="87" w:name="_Toc138110635"/>
+      <w:bookmarkStart w:id="87" w:name="_Toc440985141"/>
+      <w:bookmarkStart w:id="88" w:name="_Toc459198373"/>
+      <w:bookmarkStart w:id="89" w:name="_Toc138180131"/>
       <w:r>
         <w:lastRenderedPageBreak/>
         <w:t>I</w:t>
@@ -38978,9 +38919,9 @@
       <w:r>
         <w:t>X. DISCUSIÓN</w:t>
       </w:r>
-      <w:bookmarkEnd w:id="85"/>
-      <w:bookmarkEnd w:id="86"/>
       <w:bookmarkEnd w:id="87"/>
+      <w:bookmarkEnd w:id="88"/>
+      <w:bookmarkEnd w:id="89"/>
     </w:p>
     <w:p/>
     <w:p>
@@ -39001,28 +38942,18 @@
       <w:pPr>
         <w:pStyle w:val="Descripcin"/>
       </w:pPr>
-      <w:bookmarkStart w:id="88" w:name="_Toc138110689"/>
+      <w:bookmarkStart w:id="90" w:name="_Toc138110689"/>
       <w:r>
         <w:t xml:space="preserve">TABLA </w:t>
       </w:r>
-      <w:r>
-        <w:fldChar w:fldCharType="begin"/>
-      </w:r>
-      <w:r>
-        <w:instrText xml:space="preserve"> SEQ TABLA \* ROMAN </w:instrText>
-      </w:r>
-      <w:r>
-        <w:fldChar w:fldCharType="separate"/>
-      </w:r>
-      <w:r>
-        <w:rPr>
-          <w:noProof/>
-        </w:rPr>
-        <w:t>XXIII</w:t>
-      </w:r>
-      <w:r>
-        <w:fldChar w:fldCharType="end"/>
-      </w:r>
+      <w:fldSimple w:instr=" SEQ TABLA \* ROMAN ">
+        <w:r>
+          <w:rPr>
+            <w:noProof/>
+          </w:rPr>
+          <w:t>XXIII</w:t>
+        </w:r>
+      </w:fldSimple>
       <w:r>
         <w:t xml:space="preserve">. </w:t>
       </w:r>
@@ -39041,7 +38972,7 @@
       <w:r>
         <w:t xml:space="preserve"> A TRAVÉS DE LAS ITERACIONES</w:t>
       </w:r>
-      <w:bookmarkEnd w:id="88"/>
+      <w:bookmarkEnd w:id="90"/>
     </w:p>
     <w:tbl>
       <w:tblPr>
@@ -39903,32 +39834,22 @@
       <w:pPr>
         <w:pStyle w:val="Descripcin"/>
       </w:pPr>
-      <w:bookmarkStart w:id="89" w:name="_Toc138110690"/>
+      <w:bookmarkStart w:id="91" w:name="_Toc138110690"/>
       <w:r>
         <w:t xml:space="preserve">TABLA </w:t>
       </w:r>
-      <w:r>
-        <w:fldChar w:fldCharType="begin"/>
-      </w:r>
-      <w:r>
-        <w:instrText xml:space="preserve"> SEQ TABLA \* ROMAN </w:instrText>
-      </w:r>
-      <w:r>
-        <w:fldChar w:fldCharType="separate"/>
-      </w:r>
-      <w:r>
-        <w:rPr>
-          <w:noProof/>
-        </w:rPr>
-        <w:t>XXIV</w:t>
-      </w:r>
-      <w:r>
-        <w:fldChar w:fldCharType="end"/>
-      </w:r>
+      <w:fldSimple w:instr=" SEQ TABLA \* ROMAN ">
+        <w:r>
+          <w:rPr>
+            <w:noProof/>
+          </w:rPr>
+          <w:t>XXIV</w:t>
+        </w:r>
+      </w:fldSimple>
       <w:r>
         <w:t>. COMPARACIÓN DEL R2 Y RMSE ENTRE LA 1RA Y ÚLTIMA ITERACÓN</w:t>
       </w:r>
-      <w:bookmarkEnd w:id="89"/>
+      <w:bookmarkEnd w:id="91"/>
     </w:p>
     <w:tbl>
       <w:tblPr>
@@ -40584,32 +40505,22 @@
       <w:pPr>
         <w:pStyle w:val="Descripcin"/>
       </w:pPr>
-      <w:bookmarkStart w:id="90" w:name="_Toc138110709"/>
+      <w:bookmarkStart w:id="92" w:name="_Toc138110709"/>
       <w:r>
         <w:t xml:space="preserve">Fig. </w:t>
       </w:r>
-      <w:r>
-        <w:fldChar w:fldCharType="begin"/>
-      </w:r>
-      <w:r>
-        <w:instrText xml:space="preserve"> SEQ Fig. \* ARABIC </w:instrText>
-      </w:r>
-      <w:r>
-        <w:fldChar w:fldCharType="separate"/>
-      </w:r>
-      <w:r>
-        <w:rPr>
-          <w:noProof/>
-        </w:rPr>
-        <w:t>19</w:t>
-      </w:r>
-      <w:r>
-        <w:fldChar w:fldCharType="end"/>
-      </w:r>
+      <w:fldSimple w:instr=" SEQ Fig. \* ARABIC ">
+        <w:r>
+          <w:rPr>
+            <w:noProof/>
+          </w:rPr>
+          <w:t>19</w:t>
+        </w:r>
+      </w:fldSimple>
       <w:r>
         <w:t xml:space="preserve"> FLUJO DE IMPLEMENTACIÓN DEL MODELO</w:t>
       </w:r>
-      <w:bookmarkEnd w:id="90"/>
+      <w:bookmarkEnd w:id="92"/>
     </w:p>
     <w:p>
       <w:r>
@@ -40692,8 +40603,8 @@
       <w:r>
         <w:t>El filtro de implementación que contiene las reglas del negocio de dónde se decide utilizar el modelo debe construirse, según los resultados obtenidos en la iteración 7, de encontrar un patrón en las características de viviendas que conserve el MAPE inferior a 15%, de esta manera se asegura una alta precisión en la usabilidad del modelo y así otorgarle al negocio el activo que necesita.</w:t>
       </w:r>
-      <w:bookmarkStart w:id="91" w:name="_Toc440985142"/>
-      <w:bookmarkStart w:id="92" w:name="_Toc459198374"/>
+      <w:bookmarkStart w:id="93" w:name="_Toc440985142"/>
+      <w:bookmarkStart w:id="94" w:name="_Toc459198374"/>
       <w:r>
         <w:br w:type="page"/>
       </w:r>
@@ -40702,14 +40613,14 @@
       <w:pPr>
         <w:pStyle w:val="Ttulo1"/>
       </w:pPr>
-      <w:bookmarkStart w:id="93" w:name="_Toc138110636"/>
+      <w:bookmarkStart w:id="95" w:name="_Toc138180132"/>
       <w:r>
         <w:lastRenderedPageBreak/>
         <w:t>X. CONCLUSIONES</w:t>
       </w:r>
-      <w:bookmarkEnd w:id="91"/>
-      <w:bookmarkEnd w:id="92"/>
       <w:bookmarkEnd w:id="93"/>
+      <w:bookmarkEnd w:id="94"/>
+      <w:bookmarkEnd w:id="95"/>
     </w:p>
     <w:p>
       <w:pPr>
@@ -41057,12 +40968,12 @@
       <w:pPr>
         <w:pStyle w:val="Ttulo1"/>
       </w:pPr>
-      <w:bookmarkStart w:id="94" w:name="_Toc138110637"/>
+      <w:bookmarkStart w:id="96" w:name="_Toc138180133"/>
       <w:r>
         <w:lastRenderedPageBreak/>
         <w:t>XI. RECOMENDACIONES</w:t>
       </w:r>
-      <w:bookmarkEnd w:id="94"/>
+      <w:bookmarkEnd w:id="96"/>
     </w:p>
     <w:p>
       <w:pPr>
@@ -41285,8 +41196,6 @@
         </w:rPr>
         <w:t>.</w:t>
       </w:r>
-      <w:bookmarkStart w:id="95" w:name="_GoBack"/>
-      <w:bookmarkEnd w:id="95"/>
     </w:p>
     <w:p>
       <w:pPr>
@@ -41400,18 +41309,18 @@
       <w:pPr>
         <w:pStyle w:val="Ttulo1"/>
       </w:pPr>
-      <w:bookmarkStart w:id="96" w:name="_Toc459198375"/>
+      <w:bookmarkStart w:id="97" w:name="_Toc459198375"/>
     </w:p>
     <w:p>
       <w:pPr>
         <w:pStyle w:val="Ttulo1"/>
       </w:pPr>
-      <w:bookmarkStart w:id="97" w:name="_Toc138110638"/>
+      <w:bookmarkStart w:id="98" w:name="_Toc138180134"/>
       <w:r>
         <w:t>REFERENCIAS</w:t>
       </w:r>
-      <w:bookmarkEnd w:id="96"/>
       <w:bookmarkEnd w:id="97"/>
+      <w:bookmarkEnd w:id="98"/>
     </w:p>
     <w:p/>
     <w:p>
@@ -41870,7 +41779,7 @@
             <w:szCs w:val="20"/>
           </w:rPr>
           <w:pict w14:anchorId="0CC1B39B">
-            <v:rect id="_x0000_i1035" style="width:470.2pt;height:1pt" o:hralign="center" o:hrstd="t" o:hrnoshade="t" o:hr="t" fillcolor="#538135 [2409]" stroked="f"/>
+            <v:rect id="_x0000_i1025" style="width:470.2pt;height:1pt" o:hralign="center" o:hrstd="t" o:hrnoshade="t" o:hr="t" fillcolor="#538135 [2409]" stroked="f"/>
           </w:pict>
         </w:r>
       </w:sdtContent>
@@ -41906,6 +41815,7 @@
           <w:docPartUnique/>
         </w:docPartObj>
       </w:sdtPr>
+      <w:sdtEndPr/>
       <w:sdtContent>
         <w:r>
           <w:tab/>
@@ -41969,7 +41879,7 @@
         <w:szCs w:val="20"/>
       </w:rPr>
       <w:pict w14:anchorId="6F3E4DDA">
-        <v:rect id="_x0000_i1036" style="width:470.2pt;height:1pt" o:hralign="center" o:hrstd="t" o:hrnoshade="t" o:hr="t" fillcolor="#538135 [2409]" stroked="f"/>
+        <v:rect id="_x0000_i1026" style="width:470.2pt;height:1pt" o:hralign="center" o:hrstd="t" o:hrnoshade="t" o:hr="t" fillcolor="#538135 [2409]" stroked="f"/>
       </w:pict>
     </w:r>
   </w:p>
@@ -45243,6 +45153,7 @@
   <w:style w:type="character" w:default="1" w:styleId="Fuentedeprrafopredeter">
     <w:name w:val="Default Paragraph Font"/>
     <w:uiPriority w:val="1"/>
+    <w:semiHidden/>
     <w:unhideWhenUsed/>
   </w:style>
   <w:style w:type="table" w:default="1" w:styleId="Tablanormal">
@@ -46736,14 +46647,14 @@
     <w:charset w:val="00"/>
     <w:family w:val="roman"/>
     <w:pitch w:val="variable"/>
-    <w:sig w:usb0="E0002AFF" w:usb1="C0007843" w:usb2="00000009" w:usb3="00000000" w:csb0="000001FF" w:csb1="00000000"/>
+    <w:sig w:usb0="E0002EFF" w:usb1="C000785B" w:usb2="00000009" w:usb3="00000000" w:csb0="000001FF" w:csb1="00000000"/>
   </w:font>
   <w:font w:name="Calibri">
     <w:panose1 w:val="020F0502020204030204"/>
     <w:charset w:val="00"/>
     <w:family w:val="swiss"/>
     <w:pitch w:val="variable"/>
-    <w:sig w:usb0="E0002AFF" w:usb1="4000ACFF" w:usb2="00000001" w:usb3="00000000" w:csb0="000001FF" w:csb1="00000000"/>
+    <w:sig w:usb0="E4002EFF" w:usb1="C200247B" w:usb2="00000009" w:usb3="00000000" w:csb0="000001FF" w:csb1="00000000"/>
   </w:font>
   <w:font w:name="Courier New">
     <w:panose1 w:val="02070309020205020404"/>
@@ -46778,7 +46689,7 @@
     <w:charset w:val="00"/>
     <w:family w:val="swiss"/>
     <w:pitch w:val="variable"/>
-    <w:sig w:usb0="A0002AEF" w:usb1="4000207B" w:usb2="00000000" w:usb3="00000000" w:csb0="000001FF" w:csb1="00000000"/>
+    <w:sig w:usb0="E4002EFF" w:usb1="C200247B" w:usb2="00000009" w:usb3="00000000" w:csb0="000001FF" w:csb1="00000000"/>
   </w:font>
 </w:fonts>
 </file>
@@ -46806,6 +46717,7 @@
     <w:rsid w:val="000B31B9"/>
     <w:rsid w:val="000B736F"/>
     <w:rsid w:val="000E276B"/>
+    <w:rsid w:val="00125706"/>
     <w:rsid w:val="00143DA6"/>
     <w:rsid w:val="001665CB"/>
     <w:rsid w:val="001705A1"/>
@@ -47726,7 +47638,7 @@
 </file>
 
 <file path=customXml/itemProps1.xml><?xml version="1.0" encoding="utf-8"?>
-<ds:datastoreItem xmlns:ds="http://schemas.openxmlformats.org/officeDocument/2006/customXml" ds:itemID="{F2440009-3D17-4B80-9C8A-CB3927A9F77C}">
+<ds:datastoreItem xmlns:ds="http://schemas.openxmlformats.org/officeDocument/2006/customXml" ds:itemID="{22D28025-20D1-4C4A-8A79-D3608D957474}">
   <ds:schemaRefs>
     <ds:schemaRef ds:uri="http://schemas.openxmlformats.org/officeDocument/2006/bibliography"/>
   </ds:schemaRefs>

</xml_diff>